<commit_message>
Entrega Projeto 5 e APS aula - 2
</commit_message>
<xml_diff>
--- a/Projeto 5/Entrega 2/Projeto 5-Entrega_2.docx
+++ b/Projeto 5/Entrega 2/Projeto 5-Entrega_2.docx
@@ -1,8 +1,7 @@
 
 <file path=word/document.xml><?xml version="1.0" encoding="utf-8"?>
-<w:document xmlns:wpc="http://schemas.microsoft.com/office/word/2010/wordprocessingCanvas" xmlns:cx="http://schemas.microsoft.com/office/drawing/2014/chartex" xmlns:cx1="http://schemas.microsoft.com/office/drawing/2015/9/8/chartex" xmlns:cx2="http://schemas.microsoft.com/office/drawing/2015/10/21/chartex" xmlns:cx3="http://schemas.microsoft.com/office/drawing/2016/5/9/chartex" xmlns:cx4="http://schemas.microsoft.com/office/drawing/2016/5/10/chartex" xmlns:cx5="http://schemas.microsoft.com/office/drawing/2016/5/11/chartex" xmlns:cx6="http://schemas.microsoft.com/office/drawing/2016/5/12/chartex" xmlns:cx7="http://schemas.microsoft.com/office/drawing/2016/5/13/chartex" xmlns:cx8="http://schemas.microsoft.com/office/drawing/2016/5/14/chartex" xmlns:mc="http://schemas.openxmlformats.org/markup-compatibility/2006" xmlns:o="urn:schemas-microsoft-com:office:office" xmlns:r="http://schemas.openxmlformats.org/officeDocument/2006/relationships" xmlns:m="http://schemas.openxmlformats.org/officeDocument/2006/math" xmlns:v="urn:schemas-microsoft-com:vml" xmlns:wp14="http://schemas.microsoft.com/office/word/2010/wordprocessingDrawing" xmlns:wp="http://schemas.openxmlformats.org/drawingml/2006/wordprocessingDrawing" xmlns:w10="urn:schemas-microsoft-com:office:word" xmlns:w="http://schemas.openxmlformats.org/wordprocessingml/2006/main" xmlns:w14="http://schemas.microsoft.com/office/word/2010/wordml" xmlns:w15="http://schemas.microsoft.com/office/word/2012/wordml" xmlns:w16se="http://schemas.microsoft.com/office/word/2015/wordml/symex" xmlns:wpg="http://schemas.microsoft.com/office/word/2010/wordprocessingGroup" xmlns:wpi="http://schemas.microsoft.com/office/word/2010/wordprocessingInk" xmlns:wne="http://schemas.microsoft.com/office/word/2006/wordml" xmlns:wps="http://schemas.microsoft.com/office/word/2010/wordprocessingShape" mc:Ignorable="w14 w15 w16se wp14">
+<w:document xmlns:wpc="http://schemas.microsoft.com/office/word/2010/wordprocessingCanvas" xmlns:cx="http://schemas.microsoft.com/office/drawing/2014/chartex" xmlns:cx1="http://schemas.microsoft.com/office/drawing/2015/9/8/chartex" xmlns:cx2="http://schemas.microsoft.com/office/drawing/2015/10/21/chartex" xmlns:cx3="http://schemas.microsoft.com/office/drawing/2016/5/9/chartex" xmlns:cx4="http://schemas.microsoft.com/office/drawing/2016/5/10/chartex" xmlns:cx5="http://schemas.microsoft.com/office/drawing/2016/5/11/chartex" xmlns:cx6="http://schemas.microsoft.com/office/drawing/2016/5/12/chartex" xmlns:cx7="http://schemas.microsoft.com/office/drawing/2016/5/13/chartex" xmlns:cx8="http://schemas.microsoft.com/office/drawing/2016/5/14/chartex" xmlns:mc="http://schemas.openxmlformats.org/markup-compatibility/2006" xmlns:aink="http://schemas.microsoft.com/office/drawing/2016/ink" xmlns:o="urn:schemas-microsoft-com:office:office" xmlns:r="http://schemas.openxmlformats.org/officeDocument/2006/relationships" xmlns:m="http://schemas.openxmlformats.org/officeDocument/2006/math" xmlns:v="urn:schemas-microsoft-com:vml" xmlns:wp14="http://schemas.microsoft.com/office/word/2010/wordprocessingDrawing" xmlns:wp="http://schemas.openxmlformats.org/drawingml/2006/wordprocessingDrawing" xmlns:w10="urn:schemas-microsoft-com:office:word" xmlns:w="http://schemas.openxmlformats.org/wordprocessingml/2006/main" xmlns:w14="http://schemas.microsoft.com/office/word/2010/wordml" xmlns:w15="http://schemas.microsoft.com/office/word/2012/wordml" xmlns:w16se="http://schemas.microsoft.com/office/word/2015/wordml/symex" xmlns:wpg="http://schemas.microsoft.com/office/word/2010/wordprocessingGroup" xmlns:wpi="http://schemas.microsoft.com/office/word/2010/wordprocessingInk" xmlns:wne="http://schemas.microsoft.com/office/word/2006/wordml" xmlns:wps="http://schemas.microsoft.com/office/word/2010/wordprocessingShape" mc:Ignorable="w14 w15 w16se wp14">
   <w:body>
-    <w:bookmarkStart w:id="0" w:name="_GoBack" w:colFirst="1" w:colLast="1" w:displacedByCustomXml="next"/>
     <w:sdt>
       <w:sdtPr>
         <w:id w:val="1622408992"/>
@@ -32,8 +31,8 @@
             <w:tblLook w:val="01E0" w:firstRow="1" w:lastRow="1" w:firstColumn="1" w:lastColumn="1" w:noHBand="0" w:noVBand="0"/>
           </w:tblPr>
           <w:tblGrid>
-            <w:gridCol w:w="1965"/>
-            <w:gridCol w:w="7842"/>
+            <w:gridCol w:w="1938"/>
+            <w:gridCol w:w="7869"/>
           </w:tblGrid>
           <w:tr>
             <w:trPr>
@@ -117,7 +116,6 @@
               </w:p>
             </w:tc>
           </w:tr>
-          <w:bookmarkEnd w:id="0"/>
           <w:tr>
             <w:trPr>
               <w:jc w:val="center"/>
@@ -165,19 +163,19 @@
                     <w:noProof/>
                   </w:rPr>
                   <w:drawing>
-                    <wp:inline distT="0" distB="0" distL="0" distR="0">
-                      <wp:extent cx="4907166" cy="3375113"/>
-                      <wp:effectExtent l="9525" t="9525" r="17259" b="6262"/>
-                      <wp:docPr id="5" name="Imagem 5"/>
-                      <wp:cNvGraphicFramePr/>
+                    <wp:inline distT="0" distB="0" distL="0" distR="0" wp14:anchorId="42A2BD7D" wp14:editId="2CE95D36">
+                      <wp:extent cx="5017770" cy="3502660"/>
+                      <wp:effectExtent l="0" t="0" r="0" b="2540"/>
+                      <wp:docPr id="1" name="Imagem 1"/>
+                      <wp:cNvGraphicFramePr>
+                        <a:graphicFrameLocks xmlns:a="http://schemas.openxmlformats.org/drawingml/2006/main" noChangeAspect="1"/>
+                      </wp:cNvGraphicFramePr>
                       <a:graphic xmlns:a="http://schemas.openxmlformats.org/drawingml/2006/main">
                         <a:graphicData uri="http://schemas.openxmlformats.org/drawingml/2006/picture">
                           <pic:pic xmlns:pic="http://schemas.openxmlformats.org/drawingml/2006/picture">
                             <pic:nvPicPr>
-                              <pic:cNvPr id="0" name="j0313896.jpg"/>
-                              <pic:cNvPicPr>
-                                <a:picLocks noChangeAspect="1"/>
-                              </pic:cNvPicPr>
+                              <pic:cNvPr id="1" name=""/>
+                              <pic:cNvPicPr/>
                             </pic:nvPicPr>
                             <pic:blipFill>
                               <a:blip r:embed="rId10"/>
@@ -188,7 +186,7 @@
                             <pic:spPr>
                               <a:xfrm>
                                 <a:off x="0" y="0"/>
-                                <a:ext cx="4915213" cy="3375113"/>
+                                <a:ext cx="5017770" cy="3502660"/>
                               </a:xfrm>
                               <a:prstGeom prst="rect">
                                 <a:avLst/>
@@ -311,6 +309,14 @@
                       </w:rPr>
                       <w:t>Parte Teórica – Etapa 2</w:t>
                     </w:r>
+                    <w:r>
+                      <w:rPr>
+                        <w:color w:val="FFFFFF" w:themeColor="background1"/>
+                        <w:sz w:val="40"/>
+                        <w:szCs w:val="40"/>
+                      </w:rPr>
+                      <w:t xml:space="preserve"> – por Francisco Ciol</w:t>
+                    </w:r>
                   </w:sdtContent>
                 </w:sdt>
               </w:p>
@@ -471,7 +477,7 @@
             <w:pStyle w:val="Subttulo"/>
           </w:pPr>
           <w:r>
-            <w:t>Parte Teórica – Etapa 2</w:t>
+            <w:t>Parte Teórica – Etapa 2 – por Francisco Ciol</w:t>
           </w:r>
         </w:p>
       </w:sdtContent>
@@ -491,27 +497,1223 @@
         <w:sym w:font="Symbol" w:char="F062"/>
       </w:r>
       <w:r>
-        <w:t>0,</w:t>
-      </w:r>
-      <w:r>
+        <w:t xml:space="preserve">0, </w:t>
+      </w:r>
+      <w:r>
+        <w:sym w:font="Symbol" w:char="F062"/>
+      </w:r>
+      <w:r>
+        <w:t xml:space="preserve">1 e </w:t>
+      </w:r>
+      <w:r>
+        <w:sym w:font="Symbol" w:char="F062"/>
+      </w:r>
+      <w:r>
+        <w:t>2 a partir dos dados. Não é nec</w:t>
+      </w:r>
+      <w:r>
+        <w:t>essário demostrar as expressões.</w:t>
+      </w:r>
+    </w:p>
+    <w:p/>
+    <w:p>
+      <w:pPr>
+        <w:ind w:left="720"/>
+      </w:pPr>
+      <w:r>
+        <w:sym w:font="Symbol" w:char="F062"/>
+      </w:r>
+      <w:r>
+        <w:t xml:space="preserve">0, </w:t>
+      </w:r>
+      <w:r>
+        <w:sym w:font="Symbol" w:char="F062"/>
+      </w:r>
+      <w:r>
+        <w:t xml:space="preserve">1 e </w:t>
+      </w:r>
+      <w:r>
+        <w:sym w:font="Symbol" w:char="F062"/>
+      </w:r>
+      <w:r>
+        <w:t>2 são parâmetros de retas ajustadas pelo método dos mínimos quadrados, e podem ser calculados a partir dos pontos ‘</w:t>
+      </w:r>
+      <w:proofErr w:type="spellStart"/>
+      <w:r>
+        <w:t>yi</w:t>
+      </w:r>
+      <w:proofErr w:type="spellEnd"/>
+      <w:r>
+        <w:t xml:space="preserve">’ das retas considerando as </w:t>
+      </w:r>
+      <w:r>
+        <w:t xml:space="preserve">menores </w:t>
+      </w:r>
+      <w:r>
+        <w:t xml:space="preserve">distâncias </w:t>
+      </w:r>
+      <w:r>
+        <w:t xml:space="preserve">entre </w:t>
+      </w:r>
+      <w:r>
+        <w:t>as retas e os pontos da nuvem, considerando mesmo x.</w:t>
+      </w:r>
+    </w:p>
+    <w:p>
+      <w:pPr>
+        <w:pStyle w:val="PargrafodaLista"/>
+        <w:numPr>
+          <w:ilvl w:val="0"/>
+          <w:numId w:val="24"/>
+        </w:numPr>
+        <w:jc w:val="both"/>
+        <w:rPr>
+          <w:rFonts w:asciiTheme="majorHAnsi" w:hAnsiTheme="majorHAnsi"/>
+          <w:sz w:val="24"/>
+          <w:szCs w:val="24"/>
+        </w:rPr>
+      </w:pPr>
+      <w:r>
+        <w:rPr>
+          <w:rFonts w:asciiTheme="majorHAnsi" w:hAnsiTheme="majorHAnsi"/>
+          <w:sz w:val="24"/>
+          <w:szCs w:val="24"/>
+        </w:rPr>
+        <w:t xml:space="preserve">Como ficam os testes de hipóteses na regressão múltipla e o que a rejeição ou não da particular hipótese nula </w:t>
+      </w:r>
+      <w:r>
+        <w:rPr>
+          <w:rFonts w:ascii="Cambria Math" w:hAnsi="Cambria Math" w:cs="Cambria Math"/>
+          <w:sz w:val="24"/>
+          <w:szCs w:val="24"/>
+        </w:rPr>
+        <w:t>𝐻</w:t>
+      </w:r>
+      <w:r>
+        <w:rPr>
+          <w:rFonts w:asciiTheme="majorHAnsi" w:hAnsiTheme="majorHAnsi"/>
+          <w:sz w:val="24"/>
+          <w:szCs w:val="24"/>
+        </w:rPr>
+        <w:t>0 significa nesse caso?</w:t>
+      </w:r>
+    </w:p>
+    <w:p>
+      <w:pPr>
+        <w:pStyle w:val="PargrafodaLista"/>
+        <w:spacing w:line="240" w:lineRule="auto"/>
+        <w:jc w:val="both"/>
+        <w:rPr>
+          <w:rFonts w:asciiTheme="majorHAnsi" w:hAnsiTheme="majorHAnsi"/>
+          <w:sz w:val="24"/>
+          <w:szCs w:val="24"/>
+        </w:rPr>
+      </w:pPr>
+    </w:p>
+    <w:p>
+      <w:pPr>
+        <w:pStyle w:val="PargrafodaLista"/>
+        <w:spacing w:line="240" w:lineRule="auto"/>
+        <w:jc w:val="both"/>
+        <w:rPr>
+          <w:rFonts w:asciiTheme="majorHAnsi" w:hAnsiTheme="majorHAnsi"/>
+          <w:sz w:val="24"/>
+          <w:szCs w:val="24"/>
+        </w:rPr>
+      </w:pPr>
+      <w:r>
+        <w:rPr>
+          <w:rFonts w:asciiTheme="majorHAnsi" w:hAnsiTheme="majorHAnsi"/>
+          <w:sz w:val="24"/>
+          <w:szCs w:val="24"/>
+        </w:rPr>
+        <w:t>Teste de hipóteses 1 (</w:t>
+      </w:r>
+      <w:r>
+        <w:rPr>
+          <w:rFonts w:ascii="Calibri" w:hAnsi="Calibri" w:cs="Calibri"/>
+          <w:i/>
+          <w:sz w:val="24"/>
+          <w:szCs w:val="24"/>
+        </w:rPr>
+        <w:t>β</w:t>
+      </w:r>
+      <w:r>
+        <w:rPr>
+          <w:rFonts w:asciiTheme="majorHAnsi" w:hAnsiTheme="majorHAnsi"/>
+          <w:i/>
+          <w:sz w:val="24"/>
+          <w:szCs w:val="24"/>
+          <w:vertAlign w:val="subscript"/>
+        </w:rPr>
+        <w:t>1</w:t>
+      </w:r>
+      <w:r>
+        <w:rPr>
+          <w:rFonts w:asciiTheme="majorHAnsi" w:hAnsiTheme="majorHAnsi"/>
+          <w:i/>
+          <w:sz w:val="24"/>
+          <w:szCs w:val="24"/>
+        </w:rPr>
+        <w:t>)</w:t>
+      </w:r>
+      <w:r>
+        <w:rPr>
+          <w:rFonts w:asciiTheme="majorHAnsi" w:hAnsiTheme="majorHAnsi"/>
+          <w:sz w:val="24"/>
+          <w:szCs w:val="24"/>
+        </w:rPr>
+        <w:t>:</w:t>
+      </w:r>
+    </w:p>
+    <w:p>
+      <w:pPr>
+        <w:pStyle w:val="PargrafodaLista"/>
+        <w:spacing w:line="240" w:lineRule="auto"/>
+        <w:jc w:val="both"/>
+        <w:rPr>
+          <w:rFonts w:asciiTheme="majorHAnsi" w:hAnsiTheme="majorHAnsi"/>
+          <w:sz w:val="24"/>
+          <w:szCs w:val="24"/>
+        </w:rPr>
+      </w:pPr>
+      <w:r>
+        <w:rPr>
+          <w:rFonts w:asciiTheme="majorHAnsi" w:hAnsiTheme="majorHAnsi"/>
+          <w:i/>
+          <w:sz w:val="24"/>
+          <w:szCs w:val="24"/>
+        </w:rPr>
+        <w:t>H</w:t>
+      </w:r>
+      <w:r>
+        <w:rPr>
+          <w:rFonts w:asciiTheme="majorHAnsi" w:hAnsiTheme="majorHAnsi"/>
+          <w:i/>
+          <w:sz w:val="24"/>
+          <w:szCs w:val="24"/>
+          <w:vertAlign w:val="subscript"/>
+        </w:rPr>
+        <w:t>0</w:t>
+      </w:r>
+      <w:r>
+        <w:rPr>
+          <w:rFonts w:asciiTheme="majorHAnsi" w:hAnsiTheme="majorHAnsi"/>
+          <w:sz w:val="24"/>
+          <w:szCs w:val="24"/>
+        </w:rPr>
+        <w:t xml:space="preserve">: </w:t>
+      </w:r>
+      <w:r>
+        <w:rPr>
+          <w:rFonts w:ascii="Calibri" w:hAnsi="Calibri" w:cs="Calibri"/>
+          <w:i/>
+          <w:sz w:val="24"/>
+          <w:szCs w:val="24"/>
+        </w:rPr>
+        <w:t>β</w:t>
+      </w:r>
+      <w:r>
+        <w:rPr>
+          <w:rFonts w:asciiTheme="majorHAnsi" w:hAnsiTheme="majorHAnsi"/>
+          <w:i/>
+          <w:sz w:val="24"/>
+          <w:szCs w:val="24"/>
+          <w:vertAlign w:val="subscript"/>
+        </w:rPr>
+        <w:t>1</w:t>
+      </w:r>
+      <w:r>
+        <w:rPr>
+          <w:rFonts w:asciiTheme="majorHAnsi" w:hAnsiTheme="majorHAnsi"/>
+          <w:sz w:val="24"/>
+          <w:szCs w:val="24"/>
+        </w:rPr>
+        <w:t xml:space="preserve"> = 0</w:t>
+      </w:r>
+    </w:p>
+    <w:p>
+      <w:pPr>
+        <w:pStyle w:val="PargrafodaLista"/>
+        <w:spacing w:line="240" w:lineRule="auto"/>
+        <w:jc w:val="both"/>
+        <w:rPr>
+          <w:rFonts w:asciiTheme="majorHAnsi" w:hAnsiTheme="majorHAnsi"/>
+          <w:sz w:val="24"/>
+          <w:szCs w:val="24"/>
+        </w:rPr>
+      </w:pPr>
+      <w:r>
+        <w:rPr>
+          <w:rFonts w:asciiTheme="majorHAnsi" w:hAnsiTheme="majorHAnsi"/>
+          <w:i/>
+          <w:sz w:val="24"/>
+          <w:szCs w:val="24"/>
+        </w:rPr>
+        <w:t>H</w:t>
+      </w:r>
+      <w:r>
+        <w:rPr>
+          <w:rFonts w:asciiTheme="majorHAnsi" w:hAnsiTheme="majorHAnsi"/>
+          <w:i/>
+          <w:sz w:val="24"/>
+          <w:szCs w:val="24"/>
+          <w:vertAlign w:val="subscript"/>
+        </w:rPr>
+        <w:t>1</w:t>
+      </w:r>
+      <w:r>
+        <w:rPr>
+          <w:rFonts w:asciiTheme="majorHAnsi" w:hAnsiTheme="majorHAnsi"/>
+          <w:sz w:val="24"/>
+          <w:szCs w:val="24"/>
+        </w:rPr>
+        <w:t>:</w:t>
+      </w:r>
+      <w:r>
+        <w:rPr>
+          <w:rFonts w:asciiTheme="majorHAnsi" w:hAnsiTheme="majorHAnsi"/>
+          <w:i/>
+          <w:sz w:val="24"/>
+          <w:szCs w:val="24"/>
+        </w:rPr>
         <w:t xml:space="preserve"> </w:t>
       </w:r>
       <w:r>
-        <w:sym w:font="Symbol" w:char="F062"/>
-      </w:r>
-      <w:r>
-        <w:t xml:space="preserve">1 e </w:t>
-      </w:r>
-      <w:r>
-        <w:sym w:font="Symbol" w:char="F062"/>
-      </w:r>
-      <w:r>
-        <w:t>2 a partir dos dados. Não é necessário demostrar as expressões</w:t>
-      </w:r>
-      <w:r>
-        <w:t>.</w:t>
+        <w:rPr>
+          <w:rFonts w:ascii="Calibri" w:hAnsi="Calibri" w:cs="Calibri"/>
+          <w:i/>
+          <w:sz w:val="24"/>
+          <w:szCs w:val="24"/>
+        </w:rPr>
+        <w:t>β</w:t>
+      </w:r>
+      <w:r>
+        <w:rPr>
+          <w:rFonts w:asciiTheme="majorHAnsi" w:hAnsiTheme="majorHAnsi"/>
+          <w:i/>
+          <w:sz w:val="24"/>
+          <w:szCs w:val="24"/>
+          <w:vertAlign w:val="subscript"/>
+        </w:rPr>
+        <w:t xml:space="preserve">1 </w:t>
+      </w:r>
+      <w:r>
+        <w:rPr>
+          <w:rFonts w:asciiTheme="majorHAnsi" w:hAnsiTheme="majorHAnsi"/>
+          <w:sz w:val="24"/>
+          <w:szCs w:val="24"/>
+        </w:rPr>
+        <w:t>≠ 0</w:t>
       </w:r>
     </w:p>
+    <w:p>
+      <w:pPr>
+        <w:pStyle w:val="PargrafodaLista"/>
+        <w:spacing w:line="240" w:lineRule="auto"/>
+        <w:jc w:val="both"/>
+        <w:rPr>
+          <w:rFonts w:asciiTheme="majorHAnsi" w:hAnsiTheme="majorHAnsi"/>
+          <w:sz w:val="24"/>
+          <w:szCs w:val="24"/>
+        </w:rPr>
+      </w:pPr>
+      <w:r>
+        <w:rPr>
+          <w:rFonts w:asciiTheme="majorHAnsi" w:hAnsiTheme="majorHAnsi"/>
+          <w:sz w:val="24"/>
+          <w:szCs w:val="24"/>
+        </w:rPr>
+        <w:t xml:space="preserve">A rejeição da hipótese nula para o teste de hipóteses 1 acontece caso </w:t>
+      </w:r>
+      <w:r>
+        <w:rPr>
+          <w:rFonts w:ascii="Calibri" w:hAnsi="Calibri" w:cs="Calibri"/>
+          <w:i/>
+          <w:sz w:val="24"/>
+          <w:szCs w:val="24"/>
+        </w:rPr>
+        <w:t>β</w:t>
+      </w:r>
+      <w:r>
+        <w:rPr>
+          <w:rFonts w:asciiTheme="majorHAnsi" w:hAnsiTheme="majorHAnsi"/>
+          <w:i/>
+          <w:sz w:val="24"/>
+          <w:szCs w:val="24"/>
+          <w:vertAlign w:val="subscript"/>
+        </w:rPr>
+        <w:t xml:space="preserve">1 </w:t>
+      </w:r>
+      <w:r>
+        <w:rPr>
+          <w:rFonts w:asciiTheme="majorHAnsi" w:hAnsiTheme="majorHAnsi"/>
+          <w:sz w:val="24"/>
+          <w:szCs w:val="24"/>
+        </w:rPr>
+        <w:t>estimado</w:t>
+      </w:r>
+      <w:r>
+        <w:rPr>
+          <w:rFonts w:asciiTheme="majorHAnsi" w:hAnsiTheme="majorHAnsi"/>
+          <w:i/>
+          <w:sz w:val="24"/>
+          <w:szCs w:val="24"/>
+          <w:vertAlign w:val="subscript"/>
+        </w:rPr>
+        <w:t xml:space="preserve"> </w:t>
+      </w:r>
+      <w:r>
+        <w:rPr>
+          <w:rFonts w:asciiTheme="majorHAnsi" w:hAnsiTheme="majorHAnsi"/>
+          <w:sz w:val="24"/>
+          <w:szCs w:val="24"/>
+        </w:rPr>
+        <w:t>seja distante o suficiente de 0 para ser considerado diferente de 0.</w:t>
+      </w:r>
+    </w:p>
+    <w:p>
+      <w:pPr>
+        <w:pStyle w:val="PargrafodaLista"/>
+        <w:spacing w:line="240" w:lineRule="auto"/>
+        <w:jc w:val="both"/>
+        <w:rPr>
+          <w:rFonts w:asciiTheme="majorHAnsi" w:hAnsiTheme="majorHAnsi"/>
+          <w:sz w:val="24"/>
+          <w:szCs w:val="24"/>
+        </w:rPr>
+      </w:pPr>
+      <w:r>
+        <w:rPr>
+          <w:rFonts w:asciiTheme="majorHAnsi" w:hAnsiTheme="majorHAnsi"/>
+          <w:sz w:val="24"/>
+          <w:szCs w:val="24"/>
+        </w:rPr>
+        <w:t>Teste de hipóteses 2 (</w:t>
+      </w:r>
+      <w:r>
+        <w:rPr>
+          <w:rFonts w:ascii="Calibri" w:hAnsi="Calibri" w:cs="Calibri"/>
+          <w:i/>
+          <w:sz w:val="24"/>
+          <w:szCs w:val="24"/>
+        </w:rPr>
+        <w:t>β</w:t>
+      </w:r>
+      <w:r>
+        <w:rPr>
+          <w:rFonts w:asciiTheme="majorHAnsi" w:hAnsiTheme="majorHAnsi"/>
+          <w:i/>
+          <w:sz w:val="24"/>
+          <w:szCs w:val="24"/>
+          <w:vertAlign w:val="subscript"/>
+        </w:rPr>
+        <w:t>2</w:t>
+      </w:r>
+      <w:r>
+        <w:rPr>
+          <w:rFonts w:asciiTheme="majorHAnsi" w:hAnsiTheme="majorHAnsi"/>
+          <w:i/>
+          <w:sz w:val="24"/>
+          <w:szCs w:val="24"/>
+        </w:rPr>
+        <w:t>)</w:t>
+      </w:r>
+      <w:r>
+        <w:rPr>
+          <w:rFonts w:asciiTheme="majorHAnsi" w:hAnsiTheme="majorHAnsi"/>
+          <w:sz w:val="24"/>
+          <w:szCs w:val="24"/>
+        </w:rPr>
+        <w:t>:</w:t>
+      </w:r>
+    </w:p>
+    <w:p>
+      <w:pPr>
+        <w:pStyle w:val="PargrafodaLista"/>
+        <w:spacing w:line="240" w:lineRule="auto"/>
+        <w:jc w:val="both"/>
+        <w:rPr>
+          <w:rFonts w:asciiTheme="majorHAnsi" w:hAnsiTheme="majorHAnsi"/>
+          <w:sz w:val="24"/>
+          <w:szCs w:val="24"/>
+        </w:rPr>
+      </w:pPr>
+      <w:r>
+        <w:rPr>
+          <w:rFonts w:asciiTheme="majorHAnsi" w:hAnsiTheme="majorHAnsi"/>
+          <w:i/>
+          <w:sz w:val="24"/>
+          <w:szCs w:val="24"/>
+        </w:rPr>
+        <w:t>H</w:t>
+      </w:r>
+      <w:r>
+        <w:rPr>
+          <w:rFonts w:asciiTheme="majorHAnsi" w:hAnsiTheme="majorHAnsi"/>
+          <w:i/>
+          <w:sz w:val="24"/>
+          <w:szCs w:val="24"/>
+          <w:vertAlign w:val="subscript"/>
+        </w:rPr>
+        <w:t>0</w:t>
+      </w:r>
+      <w:r>
+        <w:rPr>
+          <w:rFonts w:asciiTheme="majorHAnsi" w:hAnsiTheme="majorHAnsi"/>
+          <w:sz w:val="24"/>
+          <w:szCs w:val="24"/>
+        </w:rPr>
+        <w:t xml:space="preserve">: </w:t>
+      </w:r>
+      <w:r>
+        <w:rPr>
+          <w:rFonts w:ascii="Calibri" w:hAnsi="Calibri" w:cs="Calibri"/>
+          <w:i/>
+          <w:sz w:val="24"/>
+          <w:szCs w:val="24"/>
+        </w:rPr>
+        <w:t>β</w:t>
+      </w:r>
+      <w:r>
+        <w:rPr>
+          <w:rFonts w:asciiTheme="majorHAnsi" w:hAnsiTheme="majorHAnsi"/>
+          <w:i/>
+          <w:sz w:val="24"/>
+          <w:szCs w:val="24"/>
+          <w:vertAlign w:val="subscript"/>
+        </w:rPr>
+        <w:t>2</w:t>
+      </w:r>
+      <w:r>
+        <w:rPr>
+          <w:rFonts w:asciiTheme="majorHAnsi" w:hAnsiTheme="majorHAnsi"/>
+          <w:sz w:val="24"/>
+          <w:szCs w:val="24"/>
+        </w:rPr>
+        <w:t xml:space="preserve"> = 0</w:t>
+      </w:r>
+    </w:p>
+    <w:p>
+      <w:pPr>
+        <w:pStyle w:val="PargrafodaLista"/>
+        <w:spacing w:line="240" w:lineRule="auto"/>
+        <w:jc w:val="both"/>
+        <w:rPr>
+          <w:rFonts w:asciiTheme="majorHAnsi" w:hAnsiTheme="majorHAnsi"/>
+          <w:sz w:val="24"/>
+          <w:szCs w:val="24"/>
+        </w:rPr>
+      </w:pPr>
+      <w:r>
+        <w:rPr>
+          <w:rFonts w:asciiTheme="majorHAnsi" w:hAnsiTheme="majorHAnsi"/>
+          <w:i/>
+          <w:sz w:val="24"/>
+          <w:szCs w:val="24"/>
+        </w:rPr>
+        <w:t>H</w:t>
+      </w:r>
+      <w:r>
+        <w:rPr>
+          <w:rFonts w:asciiTheme="majorHAnsi" w:hAnsiTheme="majorHAnsi"/>
+          <w:i/>
+          <w:sz w:val="24"/>
+          <w:szCs w:val="24"/>
+          <w:vertAlign w:val="subscript"/>
+        </w:rPr>
+        <w:t>1</w:t>
+      </w:r>
+      <w:r>
+        <w:rPr>
+          <w:rFonts w:asciiTheme="majorHAnsi" w:hAnsiTheme="majorHAnsi"/>
+          <w:sz w:val="24"/>
+          <w:szCs w:val="24"/>
+        </w:rPr>
+        <w:t>:</w:t>
+      </w:r>
+      <w:r>
+        <w:rPr>
+          <w:rFonts w:asciiTheme="majorHAnsi" w:hAnsiTheme="majorHAnsi"/>
+          <w:i/>
+          <w:sz w:val="24"/>
+          <w:szCs w:val="24"/>
+        </w:rPr>
+        <w:t xml:space="preserve"> </w:t>
+      </w:r>
+      <w:r>
+        <w:rPr>
+          <w:rFonts w:ascii="Calibri" w:hAnsi="Calibri" w:cs="Calibri"/>
+          <w:i/>
+          <w:sz w:val="24"/>
+          <w:szCs w:val="24"/>
+        </w:rPr>
+        <w:t>β</w:t>
+      </w:r>
+      <w:r>
+        <w:rPr>
+          <w:rFonts w:asciiTheme="majorHAnsi" w:hAnsiTheme="majorHAnsi"/>
+          <w:i/>
+          <w:sz w:val="24"/>
+          <w:szCs w:val="24"/>
+          <w:vertAlign w:val="subscript"/>
+        </w:rPr>
+        <w:t xml:space="preserve">2 </w:t>
+      </w:r>
+      <w:r>
+        <w:rPr>
+          <w:rFonts w:asciiTheme="majorHAnsi" w:hAnsiTheme="majorHAnsi"/>
+          <w:sz w:val="24"/>
+          <w:szCs w:val="24"/>
+        </w:rPr>
+        <w:t>≠ 0</w:t>
+      </w:r>
+    </w:p>
+    <w:p>
+      <w:pPr>
+        <w:pStyle w:val="PargrafodaLista"/>
+        <w:spacing w:line="240" w:lineRule="auto"/>
+        <w:jc w:val="both"/>
+        <w:rPr>
+          <w:rFonts w:asciiTheme="majorHAnsi" w:hAnsiTheme="majorHAnsi"/>
+          <w:sz w:val="24"/>
+          <w:szCs w:val="24"/>
+        </w:rPr>
+      </w:pPr>
+    </w:p>
+    <w:p>
+      <w:pPr>
+        <w:pStyle w:val="PargrafodaLista"/>
+        <w:spacing w:line="240" w:lineRule="auto"/>
+        <w:jc w:val="both"/>
+        <w:rPr>
+          <w:rFonts w:asciiTheme="majorHAnsi" w:hAnsiTheme="majorHAnsi"/>
+          <w:sz w:val="24"/>
+          <w:szCs w:val="24"/>
+        </w:rPr>
+      </w:pPr>
+    </w:p>
+    <w:p>
+      <w:pPr>
+        <w:pStyle w:val="PargrafodaLista"/>
+        <w:numPr>
+          <w:ilvl w:val="0"/>
+          <w:numId w:val="24"/>
+        </w:numPr>
+        <w:spacing w:line="240" w:lineRule="auto"/>
+        <w:jc w:val="both"/>
+        <w:rPr>
+          <w:rFonts w:asciiTheme="majorHAnsi" w:hAnsiTheme="majorHAnsi"/>
+          <w:sz w:val="24"/>
+          <w:szCs w:val="24"/>
+        </w:rPr>
+      </w:pPr>
+      <w:r>
+        <w:rPr>
+          <w:rFonts w:asciiTheme="majorHAnsi" w:hAnsiTheme="majorHAnsi"/>
+          <w:sz w:val="24"/>
+          <w:szCs w:val="24"/>
+        </w:rPr>
+        <w:t>Qual será a interpretação das estimativas dos coeficientes que serão estimados no seu problema? Aqui, faça a interpretação em termos do problema ainda que a estimativa não tenha sido calculada.</w:t>
+      </w:r>
+    </w:p>
+    <w:p>
+      <w:pPr>
+        <w:spacing w:line="240" w:lineRule="auto"/>
+        <w:jc w:val="both"/>
+        <w:rPr>
+          <w:rFonts w:asciiTheme="majorHAnsi" w:hAnsiTheme="majorHAnsi"/>
+          <w:sz w:val="24"/>
+          <w:szCs w:val="24"/>
+        </w:rPr>
+      </w:pPr>
+      <w:r>
+        <w:rPr>
+          <w:rFonts w:asciiTheme="majorHAnsi" w:hAnsiTheme="majorHAnsi"/>
+          <w:sz w:val="24"/>
+          <w:szCs w:val="24"/>
+        </w:rPr>
+        <w:t xml:space="preserve">Caso </w:t>
+      </w:r>
+      <w:r>
+        <w:rPr>
+          <w:rFonts w:ascii="Calibri" w:hAnsi="Calibri" w:cs="Calibri"/>
+          <w:i/>
+          <w:sz w:val="24"/>
+          <w:szCs w:val="24"/>
+        </w:rPr>
+        <w:t>β</w:t>
+      </w:r>
+      <w:r>
+        <w:rPr>
+          <w:rFonts w:asciiTheme="majorHAnsi" w:hAnsiTheme="majorHAnsi"/>
+          <w:i/>
+          <w:sz w:val="24"/>
+          <w:szCs w:val="24"/>
+          <w:vertAlign w:val="subscript"/>
+        </w:rPr>
+        <w:t>1</w:t>
+      </w:r>
+      <w:r>
+        <w:rPr>
+          <w:rFonts w:asciiTheme="majorHAnsi" w:hAnsiTheme="majorHAnsi"/>
+          <w:sz w:val="24"/>
+          <w:szCs w:val="24"/>
+        </w:rPr>
+        <w:t xml:space="preserve"> = 0, entende-se que X</w:t>
+      </w:r>
+      <w:r>
+        <w:rPr>
+          <w:rFonts w:asciiTheme="majorHAnsi" w:hAnsiTheme="majorHAnsi"/>
+          <w:sz w:val="24"/>
+          <w:szCs w:val="24"/>
+          <w:vertAlign w:val="subscript"/>
+        </w:rPr>
+        <w:t>1</w:t>
+      </w:r>
+      <w:r>
+        <w:rPr>
+          <w:rFonts w:asciiTheme="majorHAnsi" w:hAnsiTheme="majorHAnsi"/>
+          <w:sz w:val="24"/>
+          <w:szCs w:val="24"/>
+        </w:rPr>
+        <w:t xml:space="preserve"> não afeta a variável de interesse (Y). </w:t>
+      </w:r>
+      <w:r>
+        <w:rPr>
+          <w:rFonts w:asciiTheme="majorHAnsi" w:hAnsiTheme="majorHAnsi"/>
+          <w:sz w:val="24"/>
+          <w:szCs w:val="24"/>
+        </w:rPr>
+        <w:t>Portanto considera-se que a expectativa de vida de um país não afeta a renda per capita da população.</w:t>
+      </w:r>
+    </w:p>
+    <w:p>
+      <w:pPr>
+        <w:spacing w:line="240" w:lineRule="auto"/>
+        <w:jc w:val="both"/>
+        <w:rPr>
+          <w:rFonts w:ascii="Times New Roman" w:hAnsi="Times New Roman"/>
+          <w:b/>
+          <w:sz w:val="24"/>
+          <w:szCs w:val="24"/>
+        </w:rPr>
+      </w:pPr>
+      <w:r>
+        <w:rPr>
+          <w:rFonts w:asciiTheme="majorHAnsi" w:hAnsiTheme="majorHAnsi"/>
+          <w:sz w:val="24"/>
+          <w:szCs w:val="24"/>
+        </w:rPr>
+        <w:t xml:space="preserve">Caso </w:t>
+      </w:r>
+      <w:r>
+        <w:rPr>
+          <w:rFonts w:ascii="Calibri" w:hAnsi="Calibri" w:cs="Calibri"/>
+          <w:i/>
+          <w:sz w:val="24"/>
+          <w:szCs w:val="24"/>
+        </w:rPr>
+        <w:t>β</w:t>
+      </w:r>
+      <w:r>
+        <w:rPr>
+          <w:rFonts w:asciiTheme="majorHAnsi" w:hAnsiTheme="majorHAnsi"/>
+          <w:i/>
+          <w:sz w:val="24"/>
+          <w:szCs w:val="24"/>
+          <w:vertAlign w:val="subscript"/>
+        </w:rPr>
+        <w:t>2</w:t>
+      </w:r>
+      <w:r>
+        <w:rPr>
+          <w:rFonts w:asciiTheme="majorHAnsi" w:hAnsiTheme="majorHAnsi"/>
+          <w:sz w:val="24"/>
+          <w:szCs w:val="24"/>
+        </w:rPr>
+        <w:t xml:space="preserve"> = 0,</w:t>
+      </w:r>
+      <w:r>
+        <w:rPr>
+          <w:rFonts w:asciiTheme="majorHAnsi" w:hAnsiTheme="majorHAnsi"/>
+          <w:sz w:val="24"/>
+          <w:szCs w:val="24"/>
+        </w:rPr>
+        <w:t xml:space="preserve"> entende-se que </w:t>
+      </w:r>
+      <w:r>
+        <w:rPr>
+          <w:rFonts w:asciiTheme="majorHAnsi" w:hAnsiTheme="majorHAnsi"/>
+          <w:sz w:val="24"/>
+          <w:szCs w:val="24"/>
+        </w:rPr>
+        <w:t>X</w:t>
+      </w:r>
+      <w:r>
+        <w:rPr>
+          <w:rFonts w:asciiTheme="majorHAnsi" w:hAnsiTheme="majorHAnsi"/>
+          <w:sz w:val="24"/>
+          <w:szCs w:val="24"/>
+          <w:vertAlign w:val="subscript"/>
+        </w:rPr>
+        <w:t xml:space="preserve">2 </w:t>
+      </w:r>
+      <w:r>
+        <w:rPr>
+          <w:rFonts w:asciiTheme="majorHAnsi" w:hAnsiTheme="majorHAnsi"/>
+          <w:sz w:val="24"/>
+          <w:szCs w:val="24"/>
+        </w:rPr>
+        <w:t>X</w:t>
+      </w:r>
+      <w:r>
+        <w:rPr>
+          <w:rFonts w:asciiTheme="majorHAnsi" w:hAnsiTheme="majorHAnsi"/>
+          <w:sz w:val="24"/>
+          <w:szCs w:val="24"/>
+          <w:vertAlign w:val="subscript"/>
+        </w:rPr>
+        <w:t>1</w:t>
+      </w:r>
+      <w:r>
+        <w:rPr>
+          <w:rFonts w:asciiTheme="majorHAnsi" w:hAnsiTheme="majorHAnsi"/>
+          <w:sz w:val="24"/>
+          <w:szCs w:val="24"/>
+        </w:rPr>
+        <w:t xml:space="preserve"> não afeta a variável de interesse (Y</w:t>
+      </w:r>
+      <w:r>
+        <w:rPr>
+          <w:rFonts w:asciiTheme="majorHAnsi" w:hAnsiTheme="majorHAnsi"/>
+          <w:sz w:val="24"/>
+          <w:szCs w:val="24"/>
+        </w:rPr>
+        <w:t>). Portanto considera-se que o IDH de um país não altera a renda per capita da população.</w:t>
+      </w:r>
+    </w:p>
+    <w:p>
+      <w:pPr>
+        <w:spacing w:line="240" w:lineRule="auto"/>
+        <w:jc w:val="both"/>
+        <w:rPr>
+          <w:rFonts w:ascii="Times New Roman" w:hAnsi="Times New Roman"/>
+          <w:b/>
+          <w:sz w:val="24"/>
+          <w:szCs w:val="24"/>
+        </w:rPr>
+      </w:pPr>
+    </w:p>
+    <w:p>
+      <w:pPr>
+        <w:spacing w:line="240" w:lineRule="auto"/>
+        <w:jc w:val="both"/>
+        <w:rPr>
+          <w:rFonts w:ascii="Times New Roman" w:hAnsi="Times New Roman"/>
+          <w:sz w:val="24"/>
+          <w:szCs w:val="24"/>
+        </w:rPr>
+      </w:pPr>
+      <w:r>
+        <w:rPr>
+          <w:rFonts w:ascii="Times New Roman" w:hAnsi="Times New Roman"/>
+          <w:b/>
+          <w:sz w:val="24"/>
+          <w:szCs w:val="24"/>
+        </w:rPr>
+        <w:t xml:space="preserve">      </w:t>
+      </w:r>
+      <w:proofErr w:type="gramStart"/>
+      <w:r>
+        <w:rPr>
+          <w:rFonts w:ascii="Times New Roman" w:hAnsi="Times New Roman"/>
+          <w:sz w:val="24"/>
+          <w:szCs w:val="24"/>
+        </w:rPr>
+        <w:t>d)</w:t>
+      </w:r>
+      <w:r>
+        <w:rPr>
+          <w:rFonts w:ascii="Times New Roman" w:hAnsi="Times New Roman"/>
+          <w:sz w:val="24"/>
+          <w:szCs w:val="24"/>
+        </w:rPr>
+        <w:t xml:space="preserve"> Quais</w:t>
+      </w:r>
+      <w:proofErr w:type="gramEnd"/>
+      <w:r>
+        <w:rPr>
+          <w:rFonts w:ascii="Times New Roman" w:hAnsi="Times New Roman"/>
+          <w:sz w:val="24"/>
+          <w:szCs w:val="24"/>
+        </w:rPr>
+        <w:t xml:space="preserve"> as suposições feitas sobre os erros em termos de: distribuição, valor esperado e variância e, ainda responda, como a adequação dessas suposições pode ser checada na prática?</w:t>
+      </w:r>
+    </w:p>
+    <w:p>
+      <w:pPr>
+        <w:ind w:left="360"/>
+      </w:pPr>
+    </w:p>
+    <w:p>
+      <w:pPr>
+        <w:spacing w:line="240" w:lineRule="auto"/>
+        <w:jc w:val="both"/>
+        <w:rPr>
+          <w:rFonts w:ascii="Times New Roman" w:hAnsi="Times New Roman"/>
+          <w:sz w:val="24"/>
+          <w:szCs w:val="24"/>
+        </w:rPr>
+      </w:pPr>
+      <w:r>
+        <w:rPr>
+          <w:rFonts w:ascii="Times New Roman" w:hAnsi="Times New Roman"/>
+          <w:sz w:val="24"/>
+          <w:szCs w:val="24"/>
+        </w:rPr>
+        <w:t>Os erros têm distribuição normal com média e variância constante, ou seja:</w:t>
+      </w:r>
+    </w:p>
+    <w:p>
+      <w:pPr>
+        <w:spacing w:line="240" w:lineRule="auto"/>
+        <w:jc w:val="both"/>
+        <w:rPr>
+          <w:rFonts w:ascii="Times New Roman" w:eastAsiaTheme="minorEastAsia" w:hAnsi="Times New Roman"/>
+          <w:sz w:val="24"/>
+          <w:szCs w:val="24"/>
+        </w:rPr>
+      </w:pPr>
+      <m:oMathPara>
+        <m:oMath>
+          <m:sSub>
+            <m:sSubPr>
+              <m:ctrlPr>
+                <w:rPr>
+                  <w:rFonts w:ascii="Cambria Math" w:hAnsi="Cambria Math"/>
+                  <w:i/>
+                  <w:sz w:val="24"/>
+                  <w:szCs w:val="24"/>
+                  <w:lang w:eastAsia="en-US"/>
+                </w:rPr>
+              </m:ctrlPr>
+            </m:sSubPr>
+            <m:e>
+              <m:r>
+                <w:rPr>
+                  <w:rFonts w:ascii="Cambria Math" w:hAnsi="Cambria Math"/>
+                  <w:sz w:val="24"/>
+                  <w:szCs w:val="24"/>
+                </w:rPr>
+                <m:t>ε</m:t>
+              </m:r>
+            </m:e>
+            <m:sub>
+              <m:r>
+                <w:rPr>
+                  <w:rFonts w:ascii="Cambria Math" w:hAnsi="Cambria Math"/>
+                  <w:sz w:val="24"/>
+                  <w:szCs w:val="24"/>
+                </w:rPr>
+                <m:t>i</m:t>
+              </m:r>
+            </m:sub>
+          </m:sSub>
+          <m:r>
+            <w:rPr>
+              <w:rFonts w:ascii="Cambria Math" w:hAnsi="Cambria Math"/>
+              <w:sz w:val="24"/>
+              <w:szCs w:val="24"/>
+            </w:rPr>
+            <m:t>~N</m:t>
+          </m:r>
+          <m:d>
+            <m:dPr>
+              <m:ctrlPr>
+                <w:rPr>
+                  <w:rFonts w:ascii="Cambria Math" w:hAnsi="Cambria Math"/>
+                  <w:i/>
+                  <w:sz w:val="24"/>
+                  <w:szCs w:val="24"/>
+                  <w:lang w:eastAsia="en-US"/>
+                </w:rPr>
+              </m:ctrlPr>
+            </m:dPr>
+            <m:e>
+              <m:r>
+                <w:rPr>
+                  <w:rFonts w:ascii="Cambria Math" w:hAnsi="Cambria Math"/>
+                  <w:sz w:val="24"/>
+                  <w:szCs w:val="24"/>
+                </w:rPr>
+                <m:t>0,</m:t>
+              </m:r>
+              <m:sSup>
+                <m:sSupPr>
+                  <m:ctrlPr>
+                    <w:rPr>
+                      <w:rFonts w:ascii="Cambria Math" w:hAnsi="Cambria Math"/>
+                      <w:i/>
+                      <w:sz w:val="24"/>
+                      <w:szCs w:val="24"/>
+                      <w:lang w:eastAsia="en-US"/>
+                    </w:rPr>
+                  </m:ctrlPr>
+                </m:sSupPr>
+                <m:e>
+                  <m:r>
+                    <w:rPr>
+                      <w:rFonts w:ascii="Cambria Math" w:hAnsi="Cambria Math"/>
+                      <w:sz w:val="24"/>
+                      <w:szCs w:val="24"/>
+                    </w:rPr>
+                    <m:t>σ</m:t>
+                  </m:r>
+                </m:e>
+                <m:sup>
+                  <m:r>
+                    <w:rPr>
+                      <w:rFonts w:ascii="Cambria Math" w:hAnsi="Cambria Math"/>
+                      <w:sz w:val="24"/>
+                      <w:szCs w:val="24"/>
+                    </w:rPr>
+                    <m:t>2</m:t>
+                  </m:r>
+                </m:sup>
+              </m:sSup>
+            </m:e>
+          </m:d>
+        </m:oMath>
+      </m:oMathPara>
+    </w:p>
+    <w:p>
+      <w:pPr>
+        <w:spacing w:line="240" w:lineRule="auto"/>
+        <w:jc w:val="both"/>
+        <w:rPr>
+          <w:rFonts w:ascii="Times New Roman" w:hAnsi="Times New Roman"/>
+          <w:sz w:val="24"/>
+          <w:szCs w:val="24"/>
+        </w:rPr>
+      </w:pPr>
+      <m:oMathPara>
+        <m:oMath>
+          <m:r>
+            <m:rPr>
+              <m:sty m:val="p"/>
+            </m:rPr>
+            <w:rPr>
+              <w:rFonts w:ascii="Cambria Math" w:hAnsi="Cambria Math"/>
+              <w:sz w:val="24"/>
+              <w:szCs w:val="24"/>
+            </w:rPr>
+            <w:br/>
+          </m:r>
+        </m:oMath>
+      </m:oMathPara>
+    </w:p>
+    <w:p>
+      <w:pPr>
+        <w:spacing w:line="240" w:lineRule="auto"/>
+        <w:jc w:val="both"/>
+        <w:rPr>
+          <w:rFonts w:ascii="Times New Roman" w:hAnsi="Times New Roman"/>
+          <w:sz w:val="24"/>
+          <w:szCs w:val="24"/>
+        </w:rPr>
+      </w:pPr>
+    </w:p>
+    <w:p>
+      <w:pPr>
+        <w:spacing w:line="240" w:lineRule="auto"/>
+        <w:jc w:val="both"/>
+        <w:rPr>
+          <w:rFonts w:ascii="Times New Roman" w:hAnsi="Times New Roman"/>
+          <w:sz w:val="24"/>
+          <w:szCs w:val="24"/>
+        </w:rPr>
+      </w:pPr>
+      <w:r>
+        <w:rPr>
+          <w:rFonts w:ascii="Times New Roman" w:hAnsi="Times New Roman"/>
+          <w:sz w:val="24"/>
+          <w:szCs w:val="24"/>
+        </w:rPr>
+        <w:lastRenderedPageBreak/>
+        <w:t xml:space="preserve">E os </w:t>
+      </w:r>
+      <w:r>
+        <w:rPr>
+          <w:rFonts w:ascii="Times New Roman" w:hAnsi="Times New Roman"/>
+          <w:sz w:val="24"/>
+          <w:szCs w:val="24"/>
+        </w:rPr>
+        <w:t xml:space="preserve">erros são </w:t>
+      </w:r>
+      <w:r>
+        <w:rPr>
+          <w:rFonts w:ascii="Times New Roman" w:hAnsi="Times New Roman"/>
+          <w:sz w:val="24"/>
+          <w:szCs w:val="24"/>
+        </w:rPr>
+        <w:t>independentes entre si, ou seja</w:t>
+      </w:r>
+    </w:p>
+    <w:p>
+      <w:pPr>
+        <w:spacing w:line="240" w:lineRule="auto"/>
+        <w:jc w:val="both"/>
+        <w:rPr>
+          <w:rFonts w:ascii="Times New Roman" w:eastAsiaTheme="minorEastAsia" w:hAnsi="Times New Roman"/>
+          <w:sz w:val="24"/>
+          <w:szCs w:val="24"/>
+        </w:rPr>
+      </w:pPr>
+      <m:oMathPara>
+        <m:oMath>
+          <m:r>
+            <w:rPr>
+              <w:rFonts w:ascii="Cambria Math" w:hAnsi="Cambria Math"/>
+              <w:sz w:val="24"/>
+              <w:szCs w:val="24"/>
+            </w:rPr>
+            <m:t>Corr</m:t>
+          </m:r>
+          <m:d>
+            <m:dPr>
+              <m:ctrlPr>
+                <w:rPr>
+                  <w:rFonts w:ascii="Cambria Math" w:hAnsi="Cambria Math"/>
+                  <w:i/>
+                  <w:sz w:val="24"/>
+                  <w:szCs w:val="24"/>
+                  <w:lang w:eastAsia="en-US"/>
+                </w:rPr>
+              </m:ctrlPr>
+            </m:dPr>
+            <m:e>
+              <m:sSub>
+                <m:sSubPr>
+                  <m:ctrlPr>
+                    <w:rPr>
+                      <w:rFonts w:ascii="Cambria Math" w:hAnsi="Cambria Math"/>
+                      <w:i/>
+                      <w:sz w:val="24"/>
+                      <w:szCs w:val="24"/>
+                      <w:lang w:eastAsia="en-US"/>
+                    </w:rPr>
+                  </m:ctrlPr>
+                </m:sSubPr>
+                <m:e>
+                  <m:r>
+                    <w:rPr>
+                      <w:rFonts w:ascii="Cambria Math" w:hAnsi="Cambria Math"/>
+                      <w:sz w:val="24"/>
+                      <w:szCs w:val="24"/>
+                    </w:rPr>
+                    <m:t>ε</m:t>
+                  </m:r>
+                </m:e>
+                <m:sub>
+                  <m:r>
+                    <w:rPr>
+                      <w:rFonts w:ascii="Cambria Math" w:hAnsi="Cambria Math"/>
+                      <w:sz w:val="24"/>
+                      <w:szCs w:val="24"/>
+                    </w:rPr>
+                    <m:t>i</m:t>
+                  </m:r>
+                </m:sub>
+              </m:sSub>
+              <m:r>
+                <w:rPr>
+                  <w:rFonts w:ascii="Cambria Math" w:hAnsi="Cambria Math"/>
+                  <w:sz w:val="24"/>
+                  <w:szCs w:val="24"/>
+                </w:rPr>
+                <m:t>,</m:t>
+              </m:r>
+              <m:sSub>
+                <m:sSubPr>
+                  <m:ctrlPr>
+                    <w:rPr>
+                      <w:rFonts w:ascii="Cambria Math" w:hAnsi="Cambria Math"/>
+                      <w:i/>
+                      <w:sz w:val="24"/>
+                      <w:szCs w:val="24"/>
+                      <w:lang w:eastAsia="en-US"/>
+                    </w:rPr>
+                  </m:ctrlPr>
+                </m:sSubPr>
+                <m:e>
+                  <m:r>
+                    <w:rPr>
+                      <w:rFonts w:ascii="Cambria Math" w:hAnsi="Cambria Math"/>
+                      <w:sz w:val="24"/>
+                      <w:szCs w:val="24"/>
+                    </w:rPr>
+                    <m:t>ε</m:t>
+                  </m:r>
+                </m:e>
+                <m:sub>
+                  <m:r>
+                    <w:rPr>
+                      <w:rFonts w:ascii="Cambria Math" w:hAnsi="Cambria Math"/>
+                      <w:sz w:val="24"/>
+                      <w:szCs w:val="24"/>
+                    </w:rPr>
+                    <m:t>j</m:t>
+                  </m:r>
+                </m:sub>
+              </m:sSub>
+            </m:e>
+          </m:d>
+          <m:r>
+            <w:rPr>
+              <w:rFonts w:ascii="Cambria Math" w:hAnsi="Cambria Math"/>
+              <w:sz w:val="24"/>
+              <w:szCs w:val="24"/>
+            </w:rPr>
+            <m:t>=0</m:t>
+          </m:r>
+        </m:oMath>
+      </m:oMathPara>
+    </w:p>
+    <w:p>
+      <w:pPr>
+        <w:spacing w:line="240" w:lineRule="auto"/>
+        <w:jc w:val="both"/>
+        <w:rPr>
+          <w:rFonts w:ascii="Times New Roman" w:eastAsiaTheme="minorEastAsia" w:hAnsi="Times New Roman"/>
+          <w:sz w:val="24"/>
+          <w:szCs w:val="24"/>
+        </w:rPr>
+      </w:pPr>
+      <w:bookmarkStart w:id="0" w:name="_GoBack"/>
+      <w:bookmarkEnd w:id="0"/>
+    </w:p>
+    <w:p>
+      <w:pPr>
+        <w:ind w:left="720"/>
+      </w:pPr>
+    </w:p>
+    <w:p>
+      <w:pPr>
+        <w:ind w:left="720"/>
+      </w:pPr>
+      <w:r>
+        <w:tab/>
+      </w:r>
+      <w:r>
+        <w:tab/>
+      </w:r>
+      <w:r>
+        <w:tab/>
+      </w:r>
+    </w:p>
+    <w:p/>
+    <w:p/>
     <w:p>
       <w:pPr>
         <w:pStyle w:val="PargrafodaLista"/>
@@ -546,7 +1748,7 @@
 </file>
 
 <file path=word/endnotes.xml><?xml version="1.0" encoding="utf-8"?>
-<w:endnotes xmlns:wpc="http://schemas.microsoft.com/office/word/2010/wordprocessingCanvas" xmlns:cx="http://schemas.microsoft.com/office/drawing/2014/chartex" xmlns:cx1="http://schemas.microsoft.com/office/drawing/2015/9/8/chartex" xmlns:cx2="http://schemas.microsoft.com/office/drawing/2015/10/21/chartex" xmlns:cx3="http://schemas.microsoft.com/office/drawing/2016/5/9/chartex" xmlns:cx4="http://schemas.microsoft.com/office/drawing/2016/5/10/chartex" xmlns:cx5="http://schemas.microsoft.com/office/drawing/2016/5/11/chartex" xmlns:cx6="http://schemas.microsoft.com/office/drawing/2016/5/12/chartex" xmlns:cx7="http://schemas.microsoft.com/office/drawing/2016/5/13/chartex" xmlns:cx8="http://schemas.microsoft.com/office/drawing/2016/5/14/chartex" xmlns:mc="http://schemas.openxmlformats.org/markup-compatibility/2006" xmlns:o="urn:schemas-microsoft-com:office:office" xmlns:r="http://schemas.openxmlformats.org/officeDocument/2006/relationships" xmlns:m="http://schemas.openxmlformats.org/officeDocument/2006/math" xmlns:v="urn:schemas-microsoft-com:vml" xmlns:wp14="http://schemas.microsoft.com/office/word/2010/wordprocessingDrawing" xmlns:wp="http://schemas.openxmlformats.org/drawingml/2006/wordprocessingDrawing" xmlns:w10="urn:schemas-microsoft-com:office:word" xmlns:w="http://schemas.openxmlformats.org/wordprocessingml/2006/main" xmlns:w14="http://schemas.microsoft.com/office/word/2010/wordml" xmlns:w15="http://schemas.microsoft.com/office/word/2012/wordml" xmlns:w16se="http://schemas.microsoft.com/office/word/2015/wordml/symex" xmlns:wpg="http://schemas.microsoft.com/office/word/2010/wordprocessingGroup" xmlns:wpi="http://schemas.microsoft.com/office/word/2010/wordprocessingInk" xmlns:wne="http://schemas.microsoft.com/office/word/2006/wordml" xmlns:wps="http://schemas.microsoft.com/office/word/2010/wordprocessingShape" mc:Ignorable="w14 w15 w16se wp14">
+<w:endnotes xmlns:wpc="http://schemas.microsoft.com/office/word/2010/wordprocessingCanvas" xmlns:cx="http://schemas.microsoft.com/office/drawing/2014/chartex" xmlns:cx1="http://schemas.microsoft.com/office/drawing/2015/9/8/chartex" xmlns:cx2="http://schemas.microsoft.com/office/drawing/2015/10/21/chartex" xmlns:cx3="http://schemas.microsoft.com/office/drawing/2016/5/9/chartex" xmlns:cx4="http://schemas.microsoft.com/office/drawing/2016/5/10/chartex" xmlns:cx5="http://schemas.microsoft.com/office/drawing/2016/5/11/chartex" xmlns:cx6="http://schemas.microsoft.com/office/drawing/2016/5/12/chartex" xmlns:cx7="http://schemas.microsoft.com/office/drawing/2016/5/13/chartex" xmlns:cx8="http://schemas.microsoft.com/office/drawing/2016/5/14/chartex" xmlns:mc="http://schemas.openxmlformats.org/markup-compatibility/2006" xmlns:aink="http://schemas.microsoft.com/office/drawing/2016/ink" xmlns:o="urn:schemas-microsoft-com:office:office" xmlns:r="http://schemas.openxmlformats.org/officeDocument/2006/relationships" xmlns:m="http://schemas.openxmlformats.org/officeDocument/2006/math" xmlns:v="urn:schemas-microsoft-com:vml" xmlns:wp14="http://schemas.microsoft.com/office/word/2010/wordprocessingDrawing" xmlns:wp="http://schemas.openxmlformats.org/drawingml/2006/wordprocessingDrawing" xmlns:w10="urn:schemas-microsoft-com:office:word" xmlns:w="http://schemas.openxmlformats.org/wordprocessingml/2006/main" xmlns:w14="http://schemas.microsoft.com/office/word/2010/wordml" xmlns:w15="http://schemas.microsoft.com/office/word/2012/wordml" xmlns:w16se="http://schemas.microsoft.com/office/word/2015/wordml/symex" xmlns:wpg="http://schemas.microsoft.com/office/word/2010/wordprocessingGroup" xmlns:wpi="http://schemas.microsoft.com/office/word/2010/wordprocessingInk" xmlns:wne="http://schemas.microsoft.com/office/word/2006/wordml" xmlns:wps="http://schemas.microsoft.com/office/word/2010/wordprocessingShape" mc:Ignorable="w14 w15 w16se wp14">
   <w:endnote w:type="separator" w:id="-1">
     <w:p>
       <w:pPr>
@@ -571,7 +1773,7 @@
 </file>
 
 <file path=word/footer1.xml><?xml version="1.0" encoding="utf-8"?>
-<w:ftr xmlns:wpc="http://schemas.microsoft.com/office/word/2010/wordprocessingCanvas" xmlns:cx="http://schemas.microsoft.com/office/drawing/2014/chartex" xmlns:cx1="http://schemas.microsoft.com/office/drawing/2015/9/8/chartex" xmlns:cx2="http://schemas.microsoft.com/office/drawing/2015/10/21/chartex" xmlns:cx3="http://schemas.microsoft.com/office/drawing/2016/5/9/chartex" xmlns:cx4="http://schemas.microsoft.com/office/drawing/2016/5/10/chartex" xmlns:cx5="http://schemas.microsoft.com/office/drawing/2016/5/11/chartex" xmlns:cx6="http://schemas.microsoft.com/office/drawing/2016/5/12/chartex" xmlns:cx7="http://schemas.microsoft.com/office/drawing/2016/5/13/chartex" xmlns:cx8="http://schemas.microsoft.com/office/drawing/2016/5/14/chartex" xmlns:mc="http://schemas.openxmlformats.org/markup-compatibility/2006" xmlns:o="urn:schemas-microsoft-com:office:office" xmlns:r="http://schemas.openxmlformats.org/officeDocument/2006/relationships" xmlns:m="http://schemas.openxmlformats.org/officeDocument/2006/math" xmlns:v="urn:schemas-microsoft-com:vml" xmlns:wp14="http://schemas.microsoft.com/office/word/2010/wordprocessingDrawing" xmlns:wp="http://schemas.openxmlformats.org/drawingml/2006/wordprocessingDrawing" xmlns:w10="urn:schemas-microsoft-com:office:word" xmlns:w="http://schemas.openxmlformats.org/wordprocessingml/2006/main" xmlns:w14="http://schemas.microsoft.com/office/word/2010/wordml" xmlns:w15="http://schemas.microsoft.com/office/word/2012/wordml" xmlns:w16se="http://schemas.microsoft.com/office/word/2015/wordml/symex" xmlns:wpg="http://schemas.microsoft.com/office/word/2010/wordprocessingGroup" xmlns:wpi="http://schemas.microsoft.com/office/word/2010/wordprocessingInk" xmlns:wne="http://schemas.microsoft.com/office/word/2006/wordml" xmlns:wps="http://schemas.microsoft.com/office/word/2010/wordprocessingShape" mc:Ignorable="w14 w15 w16se wp14">
+<w:ftr xmlns:wpc="http://schemas.microsoft.com/office/word/2010/wordprocessingCanvas" xmlns:cx="http://schemas.microsoft.com/office/drawing/2014/chartex" xmlns:cx1="http://schemas.microsoft.com/office/drawing/2015/9/8/chartex" xmlns:cx2="http://schemas.microsoft.com/office/drawing/2015/10/21/chartex" xmlns:cx3="http://schemas.microsoft.com/office/drawing/2016/5/9/chartex" xmlns:cx4="http://schemas.microsoft.com/office/drawing/2016/5/10/chartex" xmlns:cx5="http://schemas.microsoft.com/office/drawing/2016/5/11/chartex" xmlns:cx6="http://schemas.microsoft.com/office/drawing/2016/5/12/chartex" xmlns:cx7="http://schemas.microsoft.com/office/drawing/2016/5/13/chartex" xmlns:cx8="http://schemas.microsoft.com/office/drawing/2016/5/14/chartex" xmlns:mc="http://schemas.openxmlformats.org/markup-compatibility/2006" xmlns:aink="http://schemas.microsoft.com/office/drawing/2016/ink" xmlns:o="urn:schemas-microsoft-com:office:office" xmlns:r="http://schemas.openxmlformats.org/officeDocument/2006/relationships" xmlns:m="http://schemas.openxmlformats.org/officeDocument/2006/math" xmlns:v="urn:schemas-microsoft-com:vml" xmlns:wp14="http://schemas.microsoft.com/office/word/2010/wordprocessingDrawing" xmlns:wp="http://schemas.openxmlformats.org/drawingml/2006/wordprocessingDrawing" xmlns:w10="urn:schemas-microsoft-com:office:word" xmlns:w="http://schemas.openxmlformats.org/wordprocessingml/2006/main" xmlns:w14="http://schemas.microsoft.com/office/word/2010/wordml" xmlns:w15="http://schemas.microsoft.com/office/word/2012/wordml" xmlns:w16se="http://schemas.microsoft.com/office/word/2015/wordml/symex" xmlns:wpg="http://schemas.microsoft.com/office/word/2010/wordprocessingGroup" xmlns:wpi="http://schemas.microsoft.com/office/word/2010/wordprocessingInk" xmlns:wne="http://schemas.microsoft.com/office/word/2006/wordml" xmlns:wps="http://schemas.microsoft.com/office/word/2010/wordprocessingShape" mc:Ignorable="w14 w15 w16se wp14">
   <w:p/>
   <w:p>
     <w:pPr>
@@ -591,6 +1793,7 @@
     </w:r>
     <w:r>
       <w:rPr>
+        <w:noProof/>
         <w:sz w:val="24"/>
         <w:szCs w:val="24"/>
       </w:rPr>
@@ -608,7 +1811,7 @@
 </file>
 
 <file path=word/footer2.xml><?xml version="1.0" encoding="utf-8"?>
-<w:ftr xmlns:wpc="http://schemas.microsoft.com/office/word/2010/wordprocessingCanvas" xmlns:cx="http://schemas.microsoft.com/office/drawing/2014/chartex" xmlns:cx1="http://schemas.microsoft.com/office/drawing/2015/9/8/chartex" xmlns:cx2="http://schemas.microsoft.com/office/drawing/2015/10/21/chartex" xmlns:cx3="http://schemas.microsoft.com/office/drawing/2016/5/9/chartex" xmlns:cx4="http://schemas.microsoft.com/office/drawing/2016/5/10/chartex" xmlns:cx5="http://schemas.microsoft.com/office/drawing/2016/5/11/chartex" xmlns:cx6="http://schemas.microsoft.com/office/drawing/2016/5/12/chartex" xmlns:cx7="http://schemas.microsoft.com/office/drawing/2016/5/13/chartex" xmlns:cx8="http://schemas.microsoft.com/office/drawing/2016/5/14/chartex" xmlns:mc="http://schemas.openxmlformats.org/markup-compatibility/2006" xmlns:o="urn:schemas-microsoft-com:office:office" xmlns:r="http://schemas.openxmlformats.org/officeDocument/2006/relationships" xmlns:m="http://schemas.openxmlformats.org/officeDocument/2006/math" xmlns:v="urn:schemas-microsoft-com:vml" xmlns:wp14="http://schemas.microsoft.com/office/word/2010/wordprocessingDrawing" xmlns:wp="http://schemas.openxmlformats.org/drawingml/2006/wordprocessingDrawing" xmlns:w10="urn:schemas-microsoft-com:office:word" xmlns:w="http://schemas.openxmlformats.org/wordprocessingml/2006/main" xmlns:w14="http://schemas.microsoft.com/office/word/2010/wordml" xmlns:w15="http://schemas.microsoft.com/office/word/2012/wordml" xmlns:w16se="http://schemas.microsoft.com/office/word/2015/wordml/symex" xmlns:wpg="http://schemas.microsoft.com/office/word/2010/wordprocessingGroup" xmlns:wpi="http://schemas.microsoft.com/office/word/2010/wordprocessingInk" xmlns:wne="http://schemas.microsoft.com/office/word/2006/wordml" xmlns:wps="http://schemas.microsoft.com/office/word/2010/wordprocessingShape" mc:Ignorable="w14 w15 w16se wp14">
+<w:ftr xmlns:wpc="http://schemas.microsoft.com/office/word/2010/wordprocessingCanvas" xmlns:cx="http://schemas.microsoft.com/office/drawing/2014/chartex" xmlns:cx1="http://schemas.microsoft.com/office/drawing/2015/9/8/chartex" xmlns:cx2="http://schemas.microsoft.com/office/drawing/2015/10/21/chartex" xmlns:cx3="http://schemas.microsoft.com/office/drawing/2016/5/9/chartex" xmlns:cx4="http://schemas.microsoft.com/office/drawing/2016/5/10/chartex" xmlns:cx5="http://schemas.microsoft.com/office/drawing/2016/5/11/chartex" xmlns:cx6="http://schemas.microsoft.com/office/drawing/2016/5/12/chartex" xmlns:cx7="http://schemas.microsoft.com/office/drawing/2016/5/13/chartex" xmlns:cx8="http://schemas.microsoft.com/office/drawing/2016/5/14/chartex" xmlns:mc="http://schemas.openxmlformats.org/markup-compatibility/2006" xmlns:aink="http://schemas.microsoft.com/office/drawing/2016/ink" xmlns:o="urn:schemas-microsoft-com:office:office" xmlns:r="http://schemas.openxmlformats.org/officeDocument/2006/relationships" xmlns:m="http://schemas.openxmlformats.org/officeDocument/2006/math" xmlns:v="urn:schemas-microsoft-com:vml" xmlns:wp14="http://schemas.microsoft.com/office/word/2010/wordprocessingDrawing" xmlns:wp="http://schemas.openxmlformats.org/drawingml/2006/wordprocessingDrawing" xmlns:w10="urn:schemas-microsoft-com:office:word" xmlns:w="http://schemas.openxmlformats.org/wordprocessingml/2006/main" xmlns:w14="http://schemas.microsoft.com/office/word/2010/wordml" xmlns:w15="http://schemas.microsoft.com/office/word/2012/wordml" xmlns:w16se="http://schemas.microsoft.com/office/word/2015/wordml/symex" xmlns:wpg="http://schemas.microsoft.com/office/word/2010/wordprocessingGroup" xmlns:wpi="http://schemas.microsoft.com/office/word/2010/wordprocessingInk" xmlns:wne="http://schemas.microsoft.com/office/word/2006/wordml" xmlns:wps="http://schemas.microsoft.com/office/word/2010/wordprocessingShape" mc:Ignorable="w14 w15 w16se wp14">
   <w:p/>
   <w:p>
     <w:pPr>
@@ -646,7 +1849,7 @@
 </file>
 
 <file path=word/footnotes.xml><?xml version="1.0" encoding="utf-8"?>
-<w:footnotes xmlns:wpc="http://schemas.microsoft.com/office/word/2010/wordprocessingCanvas" xmlns:cx="http://schemas.microsoft.com/office/drawing/2014/chartex" xmlns:cx1="http://schemas.microsoft.com/office/drawing/2015/9/8/chartex" xmlns:cx2="http://schemas.microsoft.com/office/drawing/2015/10/21/chartex" xmlns:cx3="http://schemas.microsoft.com/office/drawing/2016/5/9/chartex" xmlns:cx4="http://schemas.microsoft.com/office/drawing/2016/5/10/chartex" xmlns:cx5="http://schemas.microsoft.com/office/drawing/2016/5/11/chartex" xmlns:cx6="http://schemas.microsoft.com/office/drawing/2016/5/12/chartex" xmlns:cx7="http://schemas.microsoft.com/office/drawing/2016/5/13/chartex" xmlns:cx8="http://schemas.microsoft.com/office/drawing/2016/5/14/chartex" xmlns:mc="http://schemas.openxmlformats.org/markup-compatibility/2006" xmlns:o="urn:schemas-microsoft-com:office:office" xmlns:r="http://schemas.openxmlformats.org/officeDocument/2006/relationships" xmlns:m="http://schemas.openxmlformats.org/officeDocument/2006/math" xmlns:v="urn:schemas-microsoft-com:vml" xmlns:wp14="http://schemas.microsoft.com/office/word/2010/wordprocessingDrawing" xmlns:wp="http://schemas.openxmlformats.org/drawingml/2006/wordprocessingDrawing" xmlns:w10="urn:schemas-microsoft-com:office:word" xmlns:w="http://schemas.openxmlformats.org/wordprocessingml/2006/main" xmlns:w14="http://schemas.microsoft.com/office/word/2010/wordml" xmlns:w15="http://schemas.microsoft.com/office/word/2012/wordml" xmlns:w16se="http://schemas.microsoft.com/office/word/2015/wordml/symex" xmlns:wpg="http://schemas.microsoft.com/office/word/2010/wordprocessingGroup" xmlns:wpi="http://schemas.microsoft.com/office/word/2010/wordprocessingInk" xmlns:wne="http://schemas.microsoft.com/office/word/2006/wordml" xmlns:wps="http://schemas.microsoft.com/office/word/2010/wordprocessingShape" mc:Ignorable="w14 w15 w16se wp14">
+<w:footnotes xmlns:wpc="http://schemas.microsoft.com/office/word/2010/wordprocessingCanvas" xmlns:cx="http://schemas.microsoft.com/office/drawing/2014/chartex" xmlns:cx1="http://schemas.microsoft.com/office/drawing/2015/9/8/chartex" xmlns:cx2="http://schemas.microsoft.com/office/drawing/2015/10/21/chartex" xmlns:cx3="http://schemas.microsoft.com/office/drawing/2016/5/9/chartex" xmlns:cx4="http://schemas.microsoft.com/office/drawing/2016/5/10/chartex" xmlns:cx5="http://schemas.microsoft.com/office/drawing/2016/5/11/chartex" xmlns:cx6="http://schemas.microsoft.com/office/drawing/2016/5/12/chartex" xmlns:cx7="http://schemas.microsoft.com/office/drawing/2016/5/13/chartex" xmlns:cx8="http://schemas.microsoft.com/office/drawing/2016/5/14/chartex" xmlns:mc="http://schemas.openxmlformats.org/markup-compatibility/2006" xmlns:aink="http://schemas.microsoft.com/office/drawing/2016/ink" xmlns:o="urn:schemas-microsoft-com:office:office" xmlns:r="http://schemas.openxmlformats.org/officeDocument/2006/relationships" xmlns:m="http://schemas.openxmlformats.org/officeDocument/2006/math" xmlns:v="urn:schemas-microsoft-com:vml" xmlns:wp14="http://schemas.microsoft.com/office/word/2010/wordprocessingDrawing" xmlns:wp="http://schemas.openxmlformats.org/drawingml/2006/wordprocessingDrawing" xmlns:w10="urn:schemas-microsoft-com:office:word" xmlns:w="http://schemas.openxmlformats.org/wordprocessingml/2006/main" xmlns:w14="http://schemas.microsoft.com/office/word/2010/wordml" xmlns:w15="http://schemas.microsoft.com/office/word/2012/wordml" xmlns:w16se="http://schemas.microsoft.com/office/word/2015/wordml/symex" xmlns:wpg="http://schemas.microsoft.com/office/word/2010/wordprocessingGroup" xmlns:wpi="http://schemas.microsoft.com/office/word/2010/wordprocessingInk" xmlns:wne="http://schemas.microsoft.com/office/word/2006/wordml" xmlns:wps="http://schemas.microsoft.com/office/word/2010/wordprocessingShape" mc:Ignorable="w14 w15 w16se wp14">
   <w:footnote w:type="separator" w:id="-1">
     <w:p>
       <w:pPr>
@@ -671,7 +1874,7 @@
 </file>
 
 <file path=word/header1.xml><?xml version="1.0" encoding="utf-8"?>
-<w:hdr xmlns:wpc="http://schemas.microsoft.com/office/word/2010/wordprocessingCanvas" xmlns:cx="http://schemas.microsoft.com/office/drawing/2014/chartex" xmlns:cx1="http://schemas.microsoft.com/office/drawing/2015/9/8/chartex" xmlns:cx2="http://schemas.microsoft.com/office/drawing/2015/10/21/chartex" xmlns:cx3="http://schemas.microsoft.com/office/drawing/2016/5/9/chartex" xmlns:cx4="http://schemas.microsoft.com/office/drawing/2016/5/10/chartex" xmlns:cx5="http://schemas.microsoft.com/office/drawing/2016/5/11/chartex" xmlns:cx6="http://schemas.microsoft.com/office/drawing/2016/5/12/chartex" xmlns:cx7="http://schemas.microsoft.com/office/drawing/2016/5/13/chartex" xmlns:cx8="http://schemas.microsoft.com/office/drawing/2016/5/14/chartex" xmlns:mc="http://schemas.openxmlformats.org/markup-compatibility/2006" xmlns:o="urn:schemas-microsoft-com:office:office" xmlns:r="http://schemas.openxmlformats.org/officeDocument/2006/relationships" xmlns:m="http://schemas.openxmlformats.org/officeDocument/2006/math" xmlns:v="urn:schemas-microsoft-com:vml" xmlns:wp14="http://schemas.microsoft.com/office/word/2010/wordprocessingDrawing" xmlns:wp="http://schemas.openxmlformats.org/drawingml/2006/wordprocessingDrawing" xmlns:w10="urn:schemas-microsoft-com:office:word" xmlns:w="http://schemas.openxmlformats.org/wordprocessingml/2006/main" xmlns:w14="http://schemas.microsoft.com/office/word/2010/wordml" xmlns:w15="http://schemas.microsoft.com/office/word/2012/wordml" xmlns:w16se="http://schemas.microsoft.com/office/word/2015/wordml/symex" xmlns:wpg="http://schemas.microsoft.com/office/word/2010/wordprocessingGroup" xmlns:wpi="http://schemas.microsoft.com/office/word/2010/wordprocessingInk" xmlns:wne="http://schemas.microsoft.com/office/word/2006/wordml" xmlns:wps="http://schemas.microsoft.com/office/word/2010/wordprocessingShape" mc:Ignorable="w14 w15 w16se wp14">
+<w:hdr xmlns:wpc="http://schemas.microsoft.com/office/word/2010/wordprocessingCanvas" xmlns:cx="http://schemas.microsoft.com/office/drawing/2014/chartex" xmlns:cx1="http://schemas.microsoft.com/office/drawing/2015/9/8/chartex" xmlns:cx2="http://schemas.microsoft.com/office/drawing/2015/10/21/chartex" xmlns:cx3="http://schemas.microsoft.com/office/drawing/2016/5/9/chartex" xmlns:cx4="http://schemas.microsoft.com/office/drawing/2016/5/10/chartex" xmlns:cx5="http://schemas.microsoft.com/office/drawing/2016/5/11/chartex" xmlns:cx6="http://schemas.microsoft.com/office/drawing/2016/5/12/chartex" xmlns:cx7="http://schemas.microsoft.com/office/drawing/2016/5/13/chartex" xmlns:cx8="http://schemas.microsoft.com/office/drawing/2016/5/14/chartex" xmlns:mc="http://schemas.openxmlformats.org/markup-compatibility/2006" xmlns:aink="http://schemas.microsoft.com/office/drawing/2016/ink" xmlns:o="urn:schemas-microsoft-com:office:office" xmlns:r="http://schemas.openxmlformats.org/officeDocument/2006/relationships" xmlns:m="http://schemas.openxmlformats.org/officeDocument/2006/math" xmlns:v="urn:schemas-microsoft-com:vml" xmlns:wp14="http://schemas.microsoft.com/office/word/2010/wordprocessingDrawing" xmlns:wp="http://schemas.openxmlformats.org/drawingml/2006/wordprocessingDrawing" xmlns:w10="urn:schemas-microsoft-com:office:word" xmlns:w="http://schemas.openxmlformats.org/wordprocessingml/2006/main" xmlns:w14="http://schemas.microsoft.com/office/word/2010/wordml" xmlns:w15="http://schemas.microsoft.com/office/word/2012/wordml" xmlns:w16se="http://schemas.microsoft.com/office/word/2015/wordml/symex" xmlns:wpg="http://schemas.microsoft.com/office/word/2010/wordprocessingGroup" xmlns:wpi="http://schemas.microsoft.com/office/word/2010/wordprocessingInk" xmlns:wne="http://schemas.microsoft.com/office/word/2006/wordml" xmlns:wps="http://schemas.microsoft.com/office/word/2010/wordprocessingShape" mc:Ignorable="w14 w15 w16se wp14">
   <w:p>
     <w:pPr>
       <w:pStyle w:val="CabealhoPar"/>
@@ -680,7 +1883,6 @@
       <w:sdtPr>
         <w:alias w:val="Título"/>
         <w:id w:val="540890930"/>
-        <w:placeholder/>
         <w:dataBinding w:prefixMappings="xmlns:ns0='http://schemas.openxmlformats.org/package/2006/metadata/core-properties' xmlns:ns1='http://purl.org/dc/elements/1.1/'" w:xpath="/ns0:coreProperties[1]/ns1:title[1]" w:storeItemID="{6C3C8BC8-F283-45AE-878A-BAB7291924A1}"/>
         <w:text/>
       </w:sdtPr>
@@ -696,7 +1898,7 @@
 </file>
 
 <file path=word/header2.xml><?xml version="1.0" encoding="utf-8"?>
-<w:hdr xmlns:wpc="http://schemas.microsoft.com/office/word/2010/wordprocessingCanvas" xmlns:cx="http://schemas.microsoft.com/office/drawing/2014/chartex" xmlns:cx1="http://schemas.microsoft.com/office/drawing/2015/9/8/chartex" xmlns:cx2="http://schemas.microsoft.com/office/drawing/2015/10/21/chartex" xmlns:cx3="http://schemas.microsoft.com/office/drawing/2016/5/9/chartex" xmlns:cx4="http://schemas.microsoft.com/office/drawing/2016/5/10/chartex" xmlns:cx5="http://schemas.microsoft.com/office/drawing/2016/5/11/chartex" xmlns:cx6="http://schemas.microsoft.com/office/drawing/2016/5/12/chartex" xmlns:cx7="http://schemas.microsoft.com/office/drawing/2016/5/13/chartex" xmlns:cx8="http://schemas.microsoft.com/office/drawing/2016/5/14/chartex" xmlns:mc="http://schemas.openxmlformats.org/markup-compatibility/2006" xmlns:o="urn:schemas-microsoft-com:office:office" xmlns:r="http://schemas.openxmlformats.org/officeDocument/2006/relationships" xmlns:m="http://schemas.openxmlformats.org/officeDocument/2006/math" xmlns:v="urn:schemas-microsoft-com:vml" xmlns:wp14="http://schemas.microsoft.com/office/word/2010/wordprocessingDrawing" xmlns:wp="http://schemas.openxmlformats.org/drawingml/2006/wordprocessingDrawing" xmlns:w10="urn:schemas-microsoft-com:office:word" xmlns:w="http://schemas.openxmlformats.org/wordprocessingml/2006/main" xmlns:w14="http://schemas.microsoft.com/office/word/2010/wordml" xmlns:w15="http://schemas.microsoft.com/office/word/2012/wordml" xmlns:w16se="http://schemas.microsoft.com/office/word/2015/wordml/symex" xmlns:wpg="http://schemas.microsoft.com/office/word/2010/wordprocessingGroup" xmlns:wpi="http://schemas.microsoft.com/office/word/2010/wordprocessingInk" xmlns:wne="http://schemas.microsoft.com/office/word/2006/wordml" xmlns:wps="http://schemas.microsoft.com/office/word/2010/wordprocessingShape" mc:Ignorable="w14 w15 w16se wp14">
+<w:hdr xmlns:wpc="http://schemas.microsoft.com/office/word/2010/wordprocessingCanvas" xmlns:cx="http://schemas.microsoft.com/office/drawing/2014/chartex" xmlns:cx1="http://schemas.microsoft.com/office/drawing/2015/9/8/chartex" xmlns:cx2="http://schemas.microsoft.com/office/drawing/2015/10/21/chartex" xmlns:cx3="http://schemas.microsoft.com/office/drawing/2016/5/9/chartex" xmlns:cx4="http://schemas.microsoft.com/office/drawing/2016/5/10/chartex" xmlns:cx5="http://schemas.microsoft.com/office/drawing/2016/5/11/chartex" xmlns:cx6="http://schemas.microsoft.com/office/drawing/2016/5/12/chartex" xmlns:cx7="http://schemas.microsoft.com/office/drawing/2016/5/13/chartex" xmlns:cx8="http://schemas.microsoft.com/office/drawing/2016/5/14/chartex" xmlns:mc="http://schemas.openxmlformats.org/markup-compatibility/2006" xmlns:aink="http://schemas.microsoft.com/office/drawing/2016/ink" xmlns:o="urn:schemas-microsoft-com:office:office" xmlns:r="http://schemas.openxmlformats.org/officeDocument/2006/relationships" xmlns:m="http://schemas.openxmlformats.org/officeDocument/2006/math" xmlns:v="urn:schemas-microsoft-com:vml" xmlns:wp14="http://schemas.microsoft.com/office/word/2010/wordprocessingDrawing" xmlns:wp="http://schemas.openxmlformats.org/drawingml/2006/wordprocessingDrawing" xmlns:w10="urn:schemas-microsoft-com:office:word" xmlns:w="http://schemas.openxmlformats.org/wordprocessingml/2006/main" xmlns:w14="http://schemas.microsoft.com/office/word/2010/wordml" xmlns:w15="http://schemas.microsoft.com/office/word/2012/wordml" xmlns:w16se="http://schemas.microsoft.com/office/word/2015/wordml/symex" xmlns:wpg="http://schemas.microsoft.com/office/word/2010/wordprocessingGroup" xmlns:wpi="http://schemas.microsoft.com/office/word/2010/wordprocessingInk" xmlns:wne="http://schemas.microsoft.com/office/word/2006/wordml" xmlns:wps="http://schemas.microsoft.com/office/word/2010/wordprocessingShape" mc:Ignorable="w14 w15 w16se wp14">
   <w:p>
     <w:pPr>
       <w:pStyle w:val="Cabealhompar"/>
@@ -705,7 +1907,6 @@
       <w:sdtPr>
         <w:alias w:val="Título"/>
         <w:id w:val="540932446"/>
-        <w:placeholder/>
         <w:dataBinding w:prefixMappings="xmlns:ns0='http://schemas.openxmlformats.org/package/2006/metadata/core-properties' xmlns:ns1='http://purl.org/dc/elements/1.1/'" w:xpath="/ns0:coreProperties[1]/ns1:title[1]" w:storeItemID="{6C3C8BC8-F283-45AE-878A-BAB7291924A1}"/>
         <w:text/>
       </w:sdtPr>
@@ -721,7 +1922,7 @@
 </file>
 
 <file path=word/numbering.xml><?xml version="1.0" encoding="utf-8"?>
-<w:numbering xmlns:wpc="http://schemas.microsoft.com/office/word/2010/wordprocessingCanvas" xmlns:cx="http://schemas.microsoft.com/office/drawing/2014/chartex" xmlns:cx1="http://schemas.microsoft.com/office/drawing/2015/9/8/chartex" xmlns:cx2="http://schemas.microsoft.com/office/drawing/2015/10/21/chartex" xmlns:cx3="http://schemas.microsoft.com/office/drawing/2016/5/9/chartex" xmlns:cx4="http://schemas.microsoft.com/office/drawing/2016/5/10/chartex" xmlns:cx5="http://schemas.microsoft.com/office/drawing/2016/5/11/chartex" xmlns:cx6="http://schemas.microsoft.com/office/drawing/2016/5/12/chartex" xmlns:cx7="http://schemas.microsoft.com/office/drawing/2016/5/13/chartex" xmlns:cx8="http://schemas.microsoft.com/office/drawing/2016/5/14/chartex" xmlns:mc="http://schemas.openxmlformats.org/markup-compatibility/2006" xmlns:o="urn:schemas-microsoft-com:office:office" xmlns:r="http://schemas.openxmlformats.org/officeDocument/2006/relationships" xmlns:m="http://schemas.openxmlformats.org/officeDocument/2006/math" xmlns:v="urn:schemas-microsoft-com:vml" xmlns:wp14="http://schemas.microsoft.com/office/word/2010/wordprocessingDrawing" xmlns:wp="http://schemas.openxmlformats.org/drawingml/2006/wordprocessingDrawing" xmlns:w10="urn:schemas-microsoft-com:office:word" xmlns:w="http://schemas.openxmlformats.org/wordprocessingml/2006/main" xmlns:w14="http://schemas.microsoft.com/office/word/2010/wordml" xmlns:w15="http://schemas.microsoft.com/office/word/2012/wordml" xmlns:w16se="http://schemas.microsoft.com/office/word/2015/wordml/symex" xmlns:wpg="http://schemas.microsoft.com/office/word/2010/wordprocessingGroup" xmlns:wpi="http://schemas.microsoft.com/office/word/2010/wordprocessingInk" xmlns:wne="http://schemas.microsoft.com/office/word/2006/wordml" xmlns:wps="http://schemas.microsoft.com/office/word/2010/wordprocessingShape" mc:Ignorable="w14 w15 w16se wp14">
+<w:numbering xmlns:wpc="http://schemas.microsoft.com/office/word/2010/wordprocessingCanvas" xmlns:cx="http://schemas.microsoft.com/office/drawing/2014/chartex" xmlns:cx1="http://schemas.microsoft.com/office/drawing/2015/9/8/chartex" xmlns:cx2="http://schemas.microsoft.com/office/drawing/2015/10/21/chartex" xmlns:cx3="http://schemas.microsoft.com/office/drawing/2016/5/9/chartex" xmlns:cx4="http://schemas.microsoft.com/office/drawing/2016/5/10/chartex" xmlns:cx5="http://schemas.microsoft.com/office/drawing/2016/5/11/chartex" xmlns:cx6="http://schemas.microsoft.com/office/drawing/2016/5/12/chartex" xmlns:cx7="http://schemas.microsoft.com/office/drawing/2016/5/13/chartex" xmlns:cx8="http://schemas.microsoft.com/office/drawing/2016/5/14/chartex" xmlns:mc="http://schemas.openxmlformats.org/markup-compatibility/2006" xmlns:aink="http://schemas.microsoft.com/office/drawing/2016/ink" xmlns:o="urn:schemas-microsoft-com:office:office" xmlns:r="http://schemas.openxmlformats.org/officeDocument/2006/relationships" xmlns:m="http://schemas.openxmlformats.org/officeDocument/2006/math" xmlns:v="urn:schemas-microsoft-com:vml" xmlns:wp14="http://schemas.microsoft.com/office/word/2010/wordprocessingDrawing" xmlns:wp="http://schemas.openxmlformats.org/drawingml/2006/wordprocessingDrawing" xmlns:w10="urn:schemas-microsoft-com:office:word" xmlns:w="http://schemas.openxmlformats.org/wordprocessingml/2006/main" xmlns:w14="http://schemas.microsoft.com/office/word/2010/wordml" xmlns:w15="http://schemas.microsoft.com/office/word/2012/wordml" xmlns:w16se="http://schemas.microsoft.com/office/word/2015/wordml/symex" xmlns:wpg="http://schemas.microsoft.com/office/word/2010/wordprocessingGroup" xmlns:wpi="http://schemas.microsoft.com/office/word/2010/wordprocessingInk" xmlns:wne="http://schemas.microsoft.com/office/word/2006/wordml" xmlns:wps="http://schemas.microsoft.com/office/word/2010/wordprocessingShape" mc:Ignorable="w14 w15 w16se wp14">
   <w:abstractNum w:abstractNumId="0" w15:restartNumberingAfterBreak="0">
     <w:nsid w:val="FFFFFF80"/>
     <w:multiLevelType w:val="singleLevel"/>
@@ -1357,7 +2558,7 @@
     <w:lsdException w:name="Table Web 2" w:semiHidden="1" w:unhideWhenUsed="1"/>
     <w:lsdException w:name="Table Web 3" w:semiHidden="1" w:unhideWhenUsed="1"/>
     <w:lsdException w:name="Balloon Text" w:semiHidden="1" w:unhideWhenUsed="1"/>
-    <w:lsdException w:name="Table Grid" w:semiHidden="1" w:uiPriority="1" w:unhideWhenUsed="1"/>
+    <w:lsdException w:name="Table Grid" w:uiPriority="1"/>
     <w:lsdException w:name="Table Theme" w:semiHidden="1" w:unhideWhenUsed="1"/>
     <w:lsdException w:name="Placeholder Text" w:semiHidden="1"/>
     <w:lsdException w:name="No Spacing" w:qFormat="1"/>
@@ -2672,7 +3873,7 @@
 </file>
 
 <file path=word/glossary/document.xml><?xml version="1.0" encoding="utf-8"?>
-<w:glossaryDocument xmlns:wpc="http://schemas.microsoft.com/office/word/2010/wordprocessingCanvas" xmlns:cx="http://schemas.microsoft.com/office/drawing/2014/chartex" xmlns:cx1="http://schemas.microsoft.com/office/drawing/2015/9/8/chartex" xmlns:cx2="http://schemas.microsoft.com/office/drawing/2015/10/21/chartex" xmlns:cx3="http://schemas.microsoft.com/office/drawing/2016/5/9/chartex" xmlns:cx4="http://schemas.microsoft.com/office/drawing/2016/5/10/chartex" xmlns:cx5="http://schemas.microsoft.com/office/drawing/2016/5/11/chartex" xmlns:cx6="http://schemas.microsoft.com/office/drawing/2016/5/12/chartex" xmlns:cx7="http://schemas.microsoft.com/office/drawing/2016/5/13/chartex" xmlns:cx8="http://schemas.microsoft.com/office/drawing/2016/5/14/chartex" xmlns:mc="http://schemas.openxmlformats.org/markup-compatibility/2006" xmlns:o="urn:schemas-microsoft-com:office:office" xmlns:r="http://schemas.openxmlformats.org/officeDocument/2006/relationships" xmlns:m="http://schemas.openxmlformats.org/officeDocument/2006/math" xmlns:v="urn:schemas-microsoft-com:vml" xmlns:wp14="http://schemas.microsoft.com/office/word/2010/wordprocessingDrawing" xmlns:wp="http://schemas.openxmlformats.org/drawingml/2006/wordprocessingDrawing" xmlns:w10="urn:schemas-microsoft-com:office:word" xmlns:w="http://schemas.openxmlformats.org/wordprocessingml/2006/main" xmlns:w14="http://schemas.microsoft.com/office/word/2010/wordml" xmlns:w15="http://schemas.microsoft.com/office/word/2012/wordml" xmlns:w16se="http://schemas.microsoft.com/office/word/2015/wordml/symex" xmlns:wpg="http://schemas.microsoft.com/office/word/2010/wordprocessingGroup" xmlns:wpi="http://schemas.microsoft.com/office/word/2010/wordprocessingInk" xmlns:wne="http://schemas.microsoft.com/office/word/2006/wordml" xmlns:wps="http://schemas.microsoft.com/office/word/2010/wordprocessingShape" mc:Ignorable="w14 w15 w16se wp14">
+<w:glossaryDocument xmlns:wpc="http://schemas.microsoft.com/office/word/2010/wordprocessingCanvas" xmlns:cx="http://schemas.microsoft.com/office/drawing/2014/chartex" xmlns:cx1="http://schemas.microsoft.com/office/drawing/2015/9/8/chartex" xmlns:cx2="http://schemas.microsoft.com/office/drawing/2015/10/21/chartex" xmlns:cx3="http://schemas.microsoft.com/office/drawing/2016/5/9/chartex" xmlns:cx4="http://schemas.microsoft.com/office/drawing/2016/5/10/chartex" xmlns:cx5="http://schemas.microsoft.com/office/drawing/2016/5/11/chartex" xmlns:cx6="http://schemas.microsoft.com/office/drawing/2016/5/12/chartex" xmlns:cx7="http://schemas.microsoft.com/office/drawing/2016/5/13/chartex" xmlns:cx8="http://schemas.microsoft.com/office/drawing/2016/5/14/chartex" xmlns:mc="http://schemas.openxmlformats.org/markup-compatibility/2006" xmlns:aink="http://schemas.microsoft.com/office/drawing/2016/ink" xmlns:o="urn:schemas-microsoft-com:office:office" xmlns:r="http://schemas.openxmlformats.org/officeDocument/2006/relationships" xmlns:m="http://schemas.openxmlformats.org/officeDocument/2006/math" xmlns:v="urn:schemas-microsoft-com:vml" xmlns:wp14="http://schemas.microsoft.com/office/word/2010/wordprocessingDrawing" xmlns:wp="http://schemas.openxmlformats.org/drawingml/2006/wordprocessingDrawing" xmlns:w10="urn:schemas-microsoft-com:office:word" xmlns:w="http://schemas.openxmlformats.org/wordprocessingml/2006/main" xmlns:w14="http://schemas.microsoft.com/office/word/2010/wordml" xmlns:w15="http://schemas.microsoft.com/office/word/2012/wordml" xmlns:w16se="http://schemas.microsoft.com/office/word/2015/wordml/symex" xmlns:wpg="http://schemas.microsoft.com/office/word/2010/wordprocessingGroup" xmlns:wpi="http://schemas.microsoft.com/office/word/2010/wordprocessingInk" xmlns:wne="http://schemas.microsoft.com/office/word/2006/wordml" xmlns:wps="http://schemas.microsoft.com/office/word/2010/wordprocessingShape" mc:Ignorable="w14 w15 w16se wp14">
   <w:docParts>
     <w:docPart>
       <w:docPartPr>
@@ -2870,12 +4071,18 @@
     <w:sig w:usb0="00000007" w:usb1="00000000" w:usb2="00000000" w:usb3="00000000" w:csb0="00000003" w:csb1="00000000"/>
   </w:font>
   <w:font w:name="Tahoma">
-    <w:panose1 w:val="00000000000000000000"/>
+    <w:panose1 w:val="020B0604030504040204"/>
     <w:charset w:val="00"/>
     <w:family w:val="swiss"/>
-    <w:notTrueType/>
     <w:pitch w:val="variable"/>
-    <w:sig w:usb0="00000003" w:usb1="00000000" w:usb2="00000000" w:usb3="00000000" w:csb0="00000001" w:csb1="00000000"/>
+    <w:sig w:usb0="E1002EFF" w:usb1="C000605B" w:usb2="00000029" w:usb3="00000000" w:csb0="000101FF" w:csb1="00000000"/>
+  </w:font>
+  <w:font w:name="Cambria Math">
+    <w:panose1 w:val="02040503050406030204"/>
+    <w:charset w:val="00"/>
+    <w:family w:val="roman"/>
+    <w:pitch w:val="variable"/>
+    <w:sig w:usb0="E00002FF" w:usb1="420024FF" w:usb2="00000000" w:usb3="00000000" w:csb0="0000019F" w:csb1="00000000"/>
   </w:font>
   <w:font w:name="Calibri">
     <w:panose1 w:val="020F0502020204030204"/>
@@ -2911,6 +4118,10 @@
   <w:rsids>
     <w:rsidRoot w:val="00230101"/>
     <w:rsid w:val="00230101"/>
+    <w:rsid w:val="00250BDC"/>
+    <w:rsid w:val="006B2D1E"/>
+    <w:rsid w:val="00E82B0E"/>
+    <w:rsid w:val="00FE461C"/>
   </w:rsids>
   <m:mathPr>
     <m:mathFont m:val="Cambria Math"/>
@@ -3772,12 +4983,14 @@
 </file>
 
 <file path=customXml/item1.xml><?xml version="1.0" encoding="utf-8"?>
-<?mso-contentType ?>
-<FormTemplates xmlns="http://schemas.microsoft.com/sharepoint/v3/contenttype/forms">
-  <Display>DocumentLibraryForm</Display>
-  <Edit>AssetEditForm</Edit>
-  <New>DocumentLibraryForm</New>
-</FormTemplates>
+<CoverPageProperties xmlns="http://schemas.microsoft.com/office/2006/coverPageProps">
+  <PublishDate>2017-05-23T00:00:00</PublishDate>
+  <Abstract/>
+  <CompanyAddress/>
+  <CompanyPhone/>
+  <CompanyFax/>
+  <CompanyEmail/>
+</CoverPageProperties>
 </file>
 
 <file path=customXml/item2.xml><?xml version="1.0" encoding="utf-8"?>
@@ -3791,20 +5004,18 @@
 </file>
 
 <file path=customXml/item3.xml><?xml version="1.0" encoding="utf-8"?>
-<CoverPageProperties xmlns="http://schemas.microsoft.com/office/2006/coverPageProps">
-  <PublishDate>2017-05-23T00:00:00</PublishDate>
-  <Abstract/>
-  <CompanyAddress/>
-  <CompanyPhone/>
-  <CompanyFax/>
-  <CompanyEmail/>
-</CoverPageProperties>
+<?mso-contentType ?>
+<FormTemplates xmlns="http://schemas.microsoft.com/sharepoint/v3/contenttype/forms">
+  <Display>DocumentLibraryForm</Display>
+  <Edit>AssetEditForm</Edit>
+  <New>DocumentLibraryForm</New>
+</FormTemplates>
 </file>
 
 <file path=customXml/itemProps1.xml><?xml version="1.0" encoding="utf-8"?>
-<ds:datastoreItem xmlns:ds="http://schemas.openxmlformats.org/officeDocument/2006/customXml" ds:itemID="{6D10E943-9264-438A-9E29-151406D92926}">
+<ds:datastoreItem xmlns:ds="http://schemas.openxmlformats.org/officeDocument/2006/customXml" ds:itemID="{55AF091B-3C7A-41E3-B477-F2FDAA23CFDA}">
   <ds:schemaRefs>
-    <ds:schemaRef ds:uri="http://schemas.microsoft.com/sharepoint/v3/contenttype/forms"/>
+    <ds:schemaRef ds:uri="http://schemas.microsoft.com/office/2006/coverPageProps"/>
   </ds:schemaRefs>
 </ds:datastoreItem>
 </file>
@@ -3818,9 +5029,9 @@
 </file>
 
 <file path=customXml/itemProps3.xml><?xml version="1.0" encoding="utf-8"?>
-<ds:datastoreItem xmlns:ds="http://schemas.openxmlformats.org/officeDocument/2006/customXml" ds:itemID="{55AF091B-3C7A-41E3-B477-F2FDAA23CFDA}">
+<ds:datastoreItem xmlns:ds="http://schemas.openxmlformats.org/officeDocument/2006/customXml" ds:itemID="{6D10E943-9264-438A-9E29-151406D92926}">
   <ds:schemaRefs>
-    <ds:schemaRef ds:uri="http://schemas.microsoft.com/office/2006/coverPageProps"/>
+    <ds:schemaRef ds:uri="http://schemas.microsoft.com/sharepoint/v3/contenttype/forms"/>
   </ds:schemaRefs>
 </ds:datastoreItem>
 </file>
</xml_diff>